<commit_message>
solar the story part
</commit_message>
<xml_diff>
--- a/Project 1. Solar Energy in California.docx
+++ b/Project 1. Solar Energy in California.docx
@@ -61,7 +61,7 @@
                     </pic:cNvPicPr>
                   </pic:nvPicPr>
                   <pic:blipFill>
-                    <a:blip r:embed="rId6">
+                    <a:blip r:embed="rId7">
                       <a:extLst>
                         <a:ext uri="{28A0092B-C50C-407E-A947-70E740481C1C}">
                           <a14:useLocalDpi xmlns:a14="http://schemas.microsoft.com/office/drawing/2010/main" val="0"/>
@@ -744,86 +744,6 @@
         </w:rPr>
         <w:t>Summary</w:t>
       </w:r>
-      <w:r>
-        <w:rPr>
-          <w:rFonts w:ascii="Times New Roman" w:eastAsia="Times New Roman" w:hAnsi="Times New Roman" w:cs="Times New Roman"/>
-          <w:bCs/>
-          <w:kern w:val="36"/>
-        </w:rPr>
-        <w:tab/>
-      </w:r>
-      <w:r>
-        <w:rPr>
-          <w:rFonts w:ascii="Times New Roman" w:eastAsia="Times New Roman" w:hAnsi="Times New Roman" w:cs="Times New Roman"/>
-          <w:bCs/>
-          <w:kern w:val="36"/>
-        </w:rPr>
-        <w:tab/>
-      </w:r>
-      <w:r>
-        <w:rPr>
-          <w:rFonts w:ascii="Times New Roman" w:eastAsia="Times New Roman" w:hAnsi="Times New Roman" w:cs="Times New Roman"/>
-          <w:bCs/>
-          <w:kern w:val="36"/>
-        </w:rPr>
-        <w:tab/>
-      </w:r>
-      <w:r>
-        <w:rPr>
-          <w:rFonts w:ascii="Times New Roman" w:eastAsia="Times New Roman" w:hAnsi="Times New Roman" w:cs="Times New Roman"/>
-          <w:bCs/>
-          <w:kern w:val="36"/>
-        </w:rPr>
-        <w:tab/>
-      </w:r>
-      <w:r>
-        <w:rPr>
-          <w:rFonts w:ascii="Times New Roman" w:eastAsia="Times New Roman" w:hAnsi="Times New Roman" w:cs="Times New Roman"/>
-          <w:bCs/>
-          <w:kern w:val="36"/>
-        </w:rPr>
-        <w:tab/>
-      </w:r>
-      <w:r>
-        <w:rPr>
-          <w:rFonts w:ascii="Times New Roman" w:eastAsia="Times New Roman" w:hAnsi="Times New Roman" w:cs="Times New Roman"/>
-          <w:bCs/>
-          <w:kern w:val="36"/>
-        </w:rPr>
-        <w:tab/>
-      </w:r>
-      <w:r>
-        <w:rPr>
-          <w:rFonts w:ascii="Times New Roman" w:eastAsia="Times New Roman" w:hAnsi="Times New Roman" w:cs="Times New Roman"/>
-          <w:bCs/>
-          <w:kern w:val="36"/>
-        </w:rPr>
-        <w:tab/>
-      </w:r>
-      <w:r>
-        <w:rPr>
-          <w:rFonts w:ascii="Times New Roman" w:eastAsia="Times New Roman" w:hAnsi="Times New Roman" w:cs="Times New Roman"/>
-          <w:bCs/>
-          <w:kern w:val="36"/>
-        </w:rPr>
-        <w:tab/>
-      </w:r>
-      <w:r>
-        <w:rPr>
-          <w:rFonts w:ascii="Times New Roman" w:eastAsia="Times New Roman" w:hAnsi="Times New Roman" w:cs="Times New Roman"/>
-          <w:bCs/>
-          <w:kern w:val="36"/>
-        </w:rPr>
-        <w:tab/>
-      </w:r>
-      <w:r>
-        <w:rPr>
-          <w:rFonts w:ascii="Times New Roman" w:eastAsia="Times New Roman" w:hAnsi="Times New Roman" w:cs="Times New Roman"/>
-          <w:bCs/>
-          <w:kern w:val="36"/>
-        </w:rPr>
-        <w:tab/>
-      </w:r>
     </w:p>
     <w:p>
       <w:pPr>
@@ -831,13 +751,98 @@
         <w:outlineLvl w:val="0"/>
         <w:rPr>
           <w:rFonts w:ascii="Times New Roman" w:eastAsia="Times New Roman" w:hAnsi="Times New Roman" w:cs="Times New Roman"/>
-          <w:b/>
-          <w:bCs/>
-          <w:kern w:val="36"/>
-          <w:sz w:val="28"/>
-          <w:szCs w:val="28"/>
-        </w:rPr>
-      </w:pPr>
+          <w:bCs/>
+          <w:kern w:val="36"/>
+        </w:rPr>
+      </w:pPr>
+      <w:r>
+        <w:rPr>
+          <w:rFonts w:ascii="Times New Roman" w:eastAsia="Times New Roman" w:hAnsi="Times New Roman" w:cs="Times New Roman"/>
+          <w:bCs/>
+          <w:kern w:val="36"/>
+        </w:rPr>
+        <w:t>Resources</w:t>
+      </w:r>
+      <w:r>
+        <w:rPr>
+          <w:rFonts w:ascii="Times New Roman" w:eastAsia="Times New Roman" w:hAnsi="Times New Roman" w:cs="Times New Roman"/>
+          <w:bCs/>
+          <w:kern w:val="36"/>
+        </w:rPr>
+        <w:tab/>
+      </w:r>
+      <w:r>
+        <w:rPr>
+          <w:rFonts w:ascii="Times New Roman" w:eastAsia="Times New Roman" w:hAnsi="Times New Roman" w:cs="Times New Roman"/>
+          <w:bCs/>
+          <w:kern w:val="36"/>
+        </w:rPr>
+        <w:tab/>
+      </w:r>
+      <w:r>
+        <w:rPr>
+          <w:rFonts w:ascii="Times New Roman" w:eastAsia="Times New Roman" w:hAnsi="Times New Roman" w:cs="Times New Roman"/>
+          <w:bCs/>
+          <w:kern w:val="36"/>
+        </w:rPr>
+        <w:tab/>
+      </w:r>
+      <w:r>
+        <w:rPr>
+          <w:rFonts w:ascii="Times New Roman" w:eastAsia="Times New Roman" w:hAnsi="Times New Roman" w:cs="Times New Roman"/>
+          <w:bCs/>
+          <w:kern w:val="36"/>
+        </w:rPr>
+        <w:tab/>
+      </w:r>
+      <w:r>
+        <w:rPr>
+          <w:rFonts w:ascii="Times New Roman" w:eastAsia="Times New Roman" w:hAnsi="Times New Roman" w:cs="Times New Roman"/>
+          <w:bCs/>
+          <w:kern w:val="36"/>
+        </w:rPr>
+        <w:tab/>
+      </w:r>
+      <w:r>
+        <w:rPr>
+          <w:rFonts w:ascii="Times New Roman" w:eastAsia="Times New Roman" w:hAnsi="Times New Roman" w:cs="Times New Roman"/>
+          <w:bCs/>
+          <w:kern w:val="36"/>
+        </w:rPr>
+        <w:tab/>
+      </w:r>
+      <w:r>
+        <w:rPr>
+          <w:rFonts w:ascii="Times New Roman" w:eastAsia="Times New Roman" w:hAnsi="Times New Roman" w:cs="Times New Roman"/>
+          <w:bCs/>
+          <w:kern w:val="36"/>
+        </w:rPr>
+        <w:tab/>
+      </w:r>
+      <w:r>
+        <w:rPr>
+          <w:rFonts w:ascii="Times New Roman" w:eastAsia="Times New Roman" w:hAnsi="Times New Roman" w:cs="Times New Roman"/>
+          <w:bCs/>
+          <w:kern w:val="36"/>
+        </w:rPr>
+        <w:tab/>
+      </w:r>
+      <w:r>
+        <w:rPr>
+          <w:rFonts w:ascii="Times New Roman" w:eastAsia="Times New Roman" w:hAnsi="Times New Roman" w:cs="Times New Roman"/>
+          <w:bCs/>
+          <w:kern w:val="36"/>
+        </w:rPr>
+        <w:tab/>
+      </w:r>
+      <w:r>
+        <w:rPr>
+          <w:rFonts w:ascii="Times New Roman" w:eastAsia="Times New Roman" w:hAnsi="Times New Roman" w:cs="Times New Roman"/>
+          <w:bCs/>
+          <w:kern w:val="36"/>
+        </w:rPr>
+        <w:tab/>
+      </w:r>
     </w:p>
     <w:p>
       <w:pPr>
@@ -974,6 +979,20 @@
           <w:b/>
           <w:bCs/>
           <w:kern w:val="36"/>
+          <w:sz w:val="28"/>
+          <w:szCs w:val="28"/>
+        </w:rPr>
+      </w:pPr>
+    </w:p>
+    <w:p>
+      <w:pPr>
+        <w:spacing w:before="480"/>
+        <w:outlineLvl w:val="0"/>
+        <w:rPr>
+          <w:rFonts w:ascii="Times New Roman" w:eastAsia="Times New Roman" w:hAnsi="Times New Roman" w:cs="Times New Roman"/>
+          <w:b/>
+          <w:bCs/>
+          <w:kern w:val="36"/>
           <w:sz w:val="48"/>
           <w:szCs w:val="48"/>
         </w:rPr>
@@ -988,7 +1007,6 @@
           <w:sz w:val="36"/>
           <w:szCs w:val="36"/>
         </w:rPr>
-        <w:lastRenderedPageBreak/>
         <w:t>Hypothesis</w:t>
       </w:r>
     </w:p>
@@ -1172,7 +1190,7 @@
                     <pic:cNvPicPr/>
                   </pic:nvPicPr>
                   <pic:blipFill>
-                    <a:blip r:embed="rId7">
+                    <a:blip r:embed="rId8">
                       <a:extLst>
                         <a:ext uri="{28A0092B-C50C-407E-A947-70E740481C1C}">
                           <a14:useLocalDpi xmlns:a14="http://schemas.microsoft.com/office/drawing/2010/main" val="0"/>
@@ -1235,35 +1253,2736 @@
         <w:spacing w:before="480"/>
         <w:outlineLvl w:val="0"/>
         <w:rPr>
-          <w:rFonts w:ascii="Times New Roman" w:eastAsia="Times New Roman" w:hAnsi="Times New Roman" w:cs="Times New Roman"/>
+          <w:rFonts w:ascii="PT Sans Narrow" w:eastAsia="Times New Roman" w:hAnsi="PT Sans Narrow" w:cs="Times New Roman"/>
           <w:b/>
           <w:bCs/>
-          <w:kern w:val="36"/>
-          <w:sz w:val="48"/>
-          <w:szCs w:val="48"/>
-        </w:rPr>
-      </w:pPr>
+          <w:color w:val="FF5E0E"/>
+          <w:kern w:val="36"/>
+          <w:sz w:val="36"/>
+          <w:szCs w:val="36"/>
+        </w:rPr>
+      </w:pPr>
+      <w:r>
+        <w:rPr>
+          <w:rFonts w:ascii="PT Sans Narrow" w:eastAsia="Times New Roman" w:hAnsi="PT Sans Narrow" w:cs="Times New Roman"/>
+          <w:b/>
+          <w:bCs/>
+          <w:color w:val="FF5E0E"/>
+          <w:kern w:val="36"/>
+          <w:sz w:val="36"/>
+          <w:szCs w:val="36"/>
+        </w:rPr>
+        <w:t>Abstract</w:t>
+      </w:r>
+      <w:r>
+        <w:rPr>
+          <w:rFonts w:ascii="PT Sans Narrow" w:eastAsia="Times New Roman" w:hAnsi="PT Sans Narrow" w:cs="Times New Roman"/>
+          <w:b/>
+          <w:bCs/>
+          <w:color w:val="FF5E0E"/>
+          <w:kern w:val="36"/>
+          <w:sz w:val="36"/>
+          <w:szCs w:val="36"/>
+        </w:rPr>
+        <w:t xml:space="preserve"> </w:t>
+      </w:r>
+    </w:p>
+    <w:p>
+      <w:pPr>
+        <w:pStyle w:val="Heading1"/>
+        <w:spacing w:before="0" w:beforeAutospacing="0" w:after="0" w:afterAutospacing="0"/>
+        <w:textAlignment w:val="baseline"/>
+        <w:rPr>
+          <w:rFonts w:ascii="georgia" w:hAnsi="georgia"/>
+          <w:b w:val="0"/>
+          <w:bCs w:val="0"/>
+          <w:color w:val="00A0DF"/>
+          <w:sz w:val="28"/>
+          <w:szCs w:val="28"/>
+        </w:rPr>
+      </w:pPr>
+    </w:p>
+    <w:p>
+      <w:pPr>
+        <w:pStyle w:val="Heading1"/>
+        <w:spacing w:before="0" w:beforeAutospacing="0" w:after="0" w:afterAutospacing="0"/>
+        <w:textAlignment w:val="baseline"/>
+        <w:rPr>
+          <w:b w:val="0"/>
+          <w:bCs w:val="0"/>
+          <w:sz w:val="28"/>
+          <w:szCs w:val="28"/>
+        </w:rPr>
+      </w:pPr>
+      <w:r>
+        <w:rPr>
+          <w:b w:val="0"/>
+          <w:bCs w:val="0"/>
+          <w:sz w:val="28"/>
+          <w:szCs w:val="28"/>
+        </w:rPr>
+        <w:t>There are no doubts the solar energy market is growing faster than ever</w:t>
+      </w:r>
+      <w:r>
+        <w:rPr>
+          <w:b w:val="0"/>
+          <w:bCs w:val="0"/>
+          <w:sz w:val="28"/>
+          <w:szCs w:val="28"/>
+        </w:rPr>
+        <w:t xml:space="preserve">. Decreasing cost </w:t>
+      </w:r>
+      <w:r>
+        <w:rPr>
+          <w:b w:val="0"/>
+          <w:bCs w:val="0"/>
+          <w:sz w:val="28"/>
+          <w:szCs w:val="28"/>
+        </w:rPr>
+        <w:t xml:space="preserve">of installation </w:t>
+      </w:r>
+      <w:r>
+        <w:rPr>
+          <w:b w:val="0"/>
+          <w:bCs w:val="0"/>
+          <w:sz w:val="28"/>
+          <w:szCs w:val="28"/>
+        </w:rPr>
+        <w:t xml:space="preserve">and the environmental benefits attract new groups of customers. </w:t>
+      </w:r>
+    </w:p>
+    <w:p>
+      <w:pPr>
+        <w:pStyle w:val="Heading1"/>
+        <w:spacing w:before="0" w:beforeAutospacing="0" w:after="0" w:afterAutospacing="0"/>
+        <w:textAlignment w:val="baseline"/>
+        <w:rPr>
+          <w:b w:val="0"/>
+          <w:bCs w:val="0"/>
+          <w:sz w:val="28"/>
+          <w:szCs w:val="28"/>
+        </w:rPr>
+      </w:pPr>
+      <w:r>
+        <w:rPr>
+          <w:b w:val="0"/>
+          <w:bCs w:val="0"/>
+          <w:sz w:val="28"/>
+          <w:szCs w:val="28"/>
+        </w:rPr>
+        <w:t xml:space="preserve">Or goal was to find useful information that would help us to make conclusions and support decision making </w:t>
+      </w:r>
+      <w:r>
+        <w:rPr>
+          <w:b w:val="0"/>
+          <w:bCs w:val="0"/>
+          <w:sz w:val="28"/>
+          <w:szCs w:val="28"/>
+        </w:rPr>
+        <w:t xml:space="preserve">process </w:t>
+      </w:r>
+      <w:r>
+        <w:rPr>
+          <w:b w:val="0"/>
+          <w:bCs w:val="0"/>
+          <w:sz w:val="28"/>
+          <w:szCs w:val="28"/>
+        </w:rPr>
+        <w:t>based on scientific data.</w:t>
+      </w:r>
+    </w:p>
+    <w:p>
+      <w:pPr>
+        <w:pStyle w:val="Heading1"/>
+        <w:spacing w:before="0" w:beforeAutospacing="0" w:after="0" w:afterAutospacing="0"/>
+        <w:textAlignment w:val="baseline"/>
+        <w:rPr>
+          <w:b w:val="0"/>
+          <w:bCs w:val="0"/>
+          <w:sz w:val="28"/>
+          <w:szCs w:val="28"/>
+        </w:rPr>
+      </w:pPr>
+    </w:p>
+    <w:p>
+      <w:pPr>
+        <w:pStyle w:val="Heading1"/>
+        <w:spacing w:before="0" w:beforeAutospacing="0" w:after="0" w:afterAutospacing="0"/>
+        <w:textAlignment w:val="baseline"/>
+        <w:rPr>
+          <w:b w:val="0"/>
+          <w:bCs w:val="0"/>
+          <w:sz w:val="28"/>
+          <w:szCs w:val="28"/>
+        </w:rPr>
+      </w:pPr>
+      <w:r>
+        <w:rPr>
+          <w:b w:val="0"/>
+          <w:bCs w:val="0"/>
+          <w:sz w:val="28"/>
+          <w:szCs w:val="28"/>
+        </w:rPr>
+        <w:t>At the beginning we have tried</w:t>
+      </w:r>
+      <w:r>
+        <w:rPr>
+          <w:b w:val="0"/>
+          <w:bCs w:val="0"/>
+          <w:sz w:val="28"/>
+          <w:szCs w:val="28"/>
+        </w:rPr>
+        <w:t xml:space="preserve"> to determine </w:t>
+      </w:r>
+      <w:proofErr w:type="gramStart"/>
+      <w:r>
+        <w:rPr>
+          <w:b w:val="0"/>
+          <w:bCs w:val="0"/>
+          <w:sz w:val="28"/>
+          <w:szCs w:val="28"/>
+        </w:rPr>
+        <w:t>…..</w:t>
+      </w:r>
+      <w:proofErr w:type="gramEnd"/>
+    </w:p>
+    <w:p>
+      <w:pPr>
+        <w:pStyle w:val="Heading1"/>
+        <w:spacing w:before="0" w:beforeAutospacing="0" w:after="0" w:afterAutospacing="0"/>
+        <w:textAlignment w:val="baseline"/>
+        <w:rPr>
+          <w:b w:val="0"/>
+          <w:bCs w:val="0"/>
+          <w:sz w:val="28"/>
+          <w:szCs w:val="28"/>
+        </w:rPr>
+      </w:pPr>
+      <w:r>
+        <w:rPr>
+          <w:b w:val="0"/>
+          <w:bCs w:val="0"/>
+          <w:sz w:val="28"/>
+          <w:szCs w:val="28"/>
+        </w:rPr>
+        <w:t xml:space="preserve">We also wanted to find out whether </w:t>
+      </w:r>
+      <w:proofErr w:type="gramStart"/>
+      <w:r>
+        <w:rPr>
+          <w:b w:val="0"/>
+          <w:bCs w:val="0"/>
+          <w:sz w:val="28"/>
+          <w:szCs w:val="28"/>
+        </w:rPr>
+        <w:t>…..</w:t>
+      </w:r>
+      <w:proofErr w:type="gramEnd"/>
+    </w:p>
+    <w:p>
+      <w:pPr>
+        <w:pStyle w:val="Heading1"/>
+        <w:spacing w:before="0" w:beforeAutospacing="0" w:after="0" w:afterAutospacing="0"/>
+        <w:textAlignment w:val="baseline"/>
+        <w:rPr>
+          <w:b w:val="0"/>
+          <w:bCs w:val="0"/>
+          <w:sz w:val="28"/>
+          <w:szCs w:val="28"/>
+        </w:rPr>
+      </w:pPr>
+      <w:r>
+        <w:rPr>
+          <w:b w:val="0"/>
+          <w:bCs w:val="0"/>
+          <w:sz w:val="28"/>
+          <w:szCs w:val="28"/>
+        </w:rPr>
+        <w:t>We did some comparison between……</w:t>
+      </w:r>
+    </w:p>
+    <w:p>
+      <w:pPr>
+        <w:pStyle w:val="Heading1"/>
+        <w:spacing w:before="0" w:beforeAutospacing="0" w:after="0" w:afterAutospacing="0"/>
+        <w:textAlignment w:val="baseline"/>
+        <w:rPr>
+          <w:b w:val="0"/>
+          <w:bCs w:val="0"/>
+          <w:sz w:val="28"/>
+          <w:szCs w:val="28"/>
+        </w:rPr>
+      </w:pPr>
+    </w:p>
+    <w:p>
+      <w:pPr>
+        <w:pStyle w:val="Heading1"/>
+        <w:spacing w:before="0" w:beforeAutospacing="0" w:after="0" w:afterAutospacing="0"/>
+        <w:textAlignment w:val="baseline"/>
+        <w:rPr>
+          <w:b w:val="0"/>
+          <w:bCs w:val="0"/>
+          <w:sz w:val="28"/>
+          <w:szCs w:val="28"/>
+        </w:rPr>
+      </w:pPr>
+      <w:r>
+        <w:rPr>
+          <w:b w:val="0"/>
+          <w:bCs w:val="0"/>
+          <w:sz w:val="28"/>
+          <w:szCs w:val="28"/>
+        </w:rPr>
+        <w:t>Our group inspected the data by ….</w:t>
+      </w:r>
+    </w:p>
+    <w:p>
+      <w:pPr>
+        <w:pStyle w:val="Heading1"/>
+        <w:spacing w:before="0" w:beforeAutospacing="0" w:after="0" w:afterAutospacing="0"/>
+        <w:textAlignment w:val="baseline"/>
+        <w:rPr>
+          <w:b w:val="0"/>
+          <w:bCs w:val="0"/>
+          <w:sz w:val="28"/>
+          <w:szCs w:val="28"/>
+        </w:rPr>
+      </w:pPr>
+    </w:p>
+    <w:p>
+      <w:pPr>
+        <w:pStyle w:val="Heading1"/>
+        <w:spacing w:before="0" w:beforeAutospacing="0" w:after="0" w:afterAutospacing="0"/>
+        <w:textAlignment w:val="baseline"/>
+        <w:rPr>
+          <w:b w:val="0"/>
+          <w:bCs w:val="0"/>
+          <w:sz w:val="28"/>
+          <w:szCs w:val="28"/>
+        </w:rPr>
+      </w:pPr>
+      <w:r>
+        <w:rPr>
+          <w:b w:val="0"/>
+          <w:bCs w:val="0"/>
+          <w:sz w:val="28"/>
+          <w:szCs w:val="28"/>
+        </w:rPr>
+        <w:t>We cleaned our data using…</w:t>
+      </w:r>
+    </w:p>
+    <w:p>
+      <w:pPr>
+        <w:pStyle w:val="Heading1"/>
+        <w:spacing w:before="0" w:beforeAutospacing="0" w:after="0" w:afterAutospacing="0"/>
+        <w:textAlignment w:val="baseline"/>
+        <w:rPr>
+          <w:b w:val="0"/>
+          <w:bCs w:val="0"/>
+          <w:sz w:val="28"/>
+          <w:szCs w:val="28"/>
+        </w:rPr>
+      </w:pPr>
+    </w:p>
+    <w:p>
+      <w:pPr>
+        <w:pStyle w:val="Heading1"/>
+        <w:spacing w:before="0" w:beforeAutospacing="0" w:after="0" w:afterAutospacing="0"/>
+        <w:textAlignment w:val="baseline"/>
+        <w:rPr>
+          <w:b w:val="0"/>
+          <w:bCs w:val="0"/>
+          <w:sz w:val="28"/>
+          <w:szCs w:val="28"/>
+        </w:rPr>
+      </w:pPr>
+      <w:r>
+        <w:rPr>
+          <w:b w:val="0"/>
+          <w:bCs w:val="0"/>
+          <w:sz w:val="28"/>
+          <w:szCs w:val="28"/>
+        </w:rPr>
+        <w:t>(describe the transformation and modeling data process)</w:t>
+      </w:r>
+    </w:p>
+    <w:p>
+      <w:pPr>
+        <w:pStyle w:val="Heading1"/>
+        <w:spacing w:before="0" w:beforeAutospacing="0" w:after="0" w:afterAutospacing="0"/>
+        <w:textAlignment w:val="baseline"/>
+        <w:rPr>
+          <w:b w:val="0"/>
+          <w:bCs w:val="0"/>
+          <w:sz w:val="28"/>
+          <w:szCs w:val="28"/>
+        </w:rPr>
+      </w:pPr>
+    </w:p>
+    <w:p>
+      <w:pPr>
+        <w:pStyle w:val="Heading1"/>
+        <w:spacing w:before="0" w:beforeAutospacing="0" w:after="0" w:afterAutospacing="0"/>
+        <w:textAlignment w:val="baseline"/>
+        <w:rPr>
+          <w:b w:val="0"/>
+          <w:bCs w:val="0"/>
+          <w:sz w:val="28"/>
+          <w:szCs w:val="28"/>
+        </w:rPr>
+      </w:pPr>
+    </w:p>
+    <w:p>
+      <w:pPr>
+        <w:pStyle w:val="Heading1"/>
+        <w:spacing w:before="0" w:beforeAutospacing="0" w:after="0" w:afterAutospacing="0"/>
+        <w:textAlignment w:val="baseline"/>
+        <w:rPr>
+          <w:b w:val="0"/>
+          <w:bCs w:val="0"/>
+          <w:sz w:val="28"/>
+          <w:szCs w:val="28"/>
+        </w:rPr>
+      </w:pPr>
+    </w:p>
+    <w:p>
+      <w:pPr>
+        <w:pStyle w:val="Heading1"/>
+        <w:spacing w:before="0" w:beforeAutospacing="0" w:after="0" w:afterAutospacing="0"/>
+        <w:textAlignment w:val="baseline"/>
+        <w:rPr>
+          <w:rFonts w:ascii="georgia" w:hAnsi="georgia"/>
+          <w:bCs w:val="0"/>
+          <w:sz w:val="28"/>
+          <w:szCs w:val="28"/>
+        </w:rPr>
+      </w:pPr>
+      <w:r>
+        <w:rPr>
+          <w:rFonts w:ascii="georgia" w:hAnsi="georgia"/>
+          <w:bCs w:val="0"/>
+          <w:sz w:val="28"/>
+          <w:szCs w:val="28"/>
+        </w:rPr>
+        <w:t>Health &amp; Environmental Benefits of Solar Energy</w:t>
+      </w:r>
+    </w:p>
+    <w:p>
+      <w:pPr>
+        <w:pStyle w:val="NormalWeb"/>
+        <w:shd w:val="clear" w:color="auto" w:fill="FFFFFF"/>
+        <w:spacing w:before="0" w:after="0"/>
+        <w:textAlignment w:val="baseline"/>
+        <w:rPr>
+          <w:sz w:val="28"/>
+          <w:szCs w:val="28"/>
+          <w:bdr w:val="none" w:sz="0" w:space="0" w:color="auto" w:frame="1"/>
+        </w:rPr>
+      </w:pPr>
+      <w:r>
+        <w:rPr>
+          <w:sz w:val="28"/>
+          <w:szCs w:val="28"/>
+          <w:bdr w:val="none" w:sz="0" w:space="0" w:color="auto" w:frame="1"/>
+        </w:rPr>
+        <w:t>Most of the electricity generated in the U.S. comes from fossil fuels like coal and natural gas. Extracting and using fossil fuels is expensive and harmful to the environment.</w:t>
+      </w:r>
+      <w:r>
+        <w:rPr>
+          <w:sz w:val="28"/>
+          <w:szCs w:val="28"/>
+          <w:bdr w:val="none" w:sz="0" w:space="0" w:color="auto" w:frame="1"/>
+        </w:rPr>
+        <w:t xml:space="preserve"> </w:t>
+      </w:r>
+      <w:r>
+        <w:rPr>
+          <w:sz w:val="28"/>
+          <w:szCs w:val="28"/>
+        </w:rPr>
+        <w:t>Generating electricity with solar power instead of fossil fuels can dramatically reduce greenhouse gas emissions, particularly carbon dioxide (CO</w:t>
+      </w:r>
+      <w:r>
+        <w:rPr>
+          <w:sz w:val="28"/>
+          <w:szCs w:val="28"/>
+          <w:bdr w:val="none" w:sz="0" w:space="0" w:color="auto" w:frame="1"/>
+          <w:vertAlign w:val="subscript"/>
+        </w:rPr>
+        <w:t>2</w:t>
+      </w:r>
+      <w:r>
+        <w:rPr>
+          <w:sz w:val="28"/>
+          <w:szCs w:val="28"/>
+        </w:rPr>
+        <w:t xml:space="preserve">). Greenhouse gases, which are produced when fossil fuels are burned, lead to rising global temperatures and climate change. </w:t>
+      </w:r>
+      <w:r>
+        <w:rPr>
+          <w:sz w:val="28"/>
+          <w:szCs w:val="28"/>
+          <w:bdr w:val="none" w:sz="0" w:space="0" w:color="auto" w:frame="1"/>
+        </w:rPr>
+        <w:t>If we could capture all of the sun’s energy shining on the Earth for just one hour, we c</w:t>
+      </w:r>
+      <w:r>
+        <w:rPr>
+          <w:sz w:val="28"/>
+          <w:szCs w:val="28"/>
+          <w:bdr w:val="none" w:sz="0" w:space="0" w:color="auto" w:frame="1"/>
+        </w:rPr>
+        <w:t xml:space="preserve">ould power the entire world </w:t>
+      </w:r>
+      <w:r>
+        <w:rPr>
+          <w:sz w:val="28"/>
+          <w:szCs w:val="28"/>
+          <w:bdr w:val="none" w:sz="0" w:space="0" w:color="auto" w:frame="1"/>
+        </w:rPr>
+        <w:t>for one year!</w:t>
+      </w:r>
+    </w:p>
+    <w:p>
+      <w:pPr>
+        <w:pStyle w:val="NormalWeb"/>
+        <w:shd w:val="clear" w:color="auto" w:fill="FFFFFF"/>
+        <w:spacing w:before="0" w:after="0"/>
+        <w:textAlignment w:val="baseline"/>
+        <w:rPr>
+          <w:sz w:val="28"/>
+          <w:szCs w:val="28"/>
+        </w:rPr>
+      </w:pPr>
+      <w:r>
+        <w:rPr>
+          <w:sz w:val="28"/>
+          <w:szCs w:val="28"/>
+        </w:rPr>
+        <w:t>One of the biggest benefits of solar energy is that it results in very few air pollutants.</w:t>
+      </w:r>
+      <w:r>
+        <w:rPr>
+          <w:sz w:val="28"/>
+          <w:szCs w:val="28"/>
+        </w:rPr>
+        <w:t xml:space="preserve"> </w:t>
+      </w:r>
+      <w:r>
+        <w:rPr>
+          <w:sz w:val="28"/>
+          <w:szCs w:val="28"/>
+        </w:rPr>
+        <w:t>An </w:t>
+      </w:r>
+      <w:hyperlink r:id="rId9" w:tgtFrame="_blank" w:history="1">
+        <w:r>
+          <w:rPr>
+            <w:rStyle w:val="Hyperlink"/>
+            <w:color w:val="auto"/>
+            <w:sz w:val="28"/>
+            <w:szCs w:val="28"/>
+            <w:u w:val="none"/>
+            <w:bdr w:val="none" w:sz="0" w:space="0" w:color="auto" w:frame="1"/>
+          </w:rPr>
+          <w:t>analysis</w:t>
+        </w:r>
+      </w:hyperlink>
+      <w:r>
+        <w:rPr>
+          <w:sz w:val="28"/>
+          <w:szCs w:val="28"/>
+        </w:rPr>
+        <w:t xml:space="preserve"> by the National Renewable Energy Laboratory (NREL) found that widespread solar adoption would results in fewer cases of chronic bronchitis, respiratory and cardiovascular problems, and lost workdays related to health issues.</w:t>
+      </w:r>
+    </w:p>
+    <w:p>
+      <w:pPr>
+        <w:shd w:val="clear" w:color="auto" w:fill="FFFFFF"/>
+        <w:rPr>
+          <w:rFonts w:ascii="Times New Roman" w:hAnsi="Times New Roman" w:cs="Times New Roman"/>
+          <w:sz w:val="28"/>
+          <w:szCs w:val="28"/>
+        </w:rPr>
+      </w:pPr>
+      <w:r>
+        <w:rPr>
+          <w:rFonts w:ascii="Times New Roman" w:hAnsi="Times New Roman" w:cs="Times New Roman"/>
+          <w:sz w:val="28"/>
+          <w:szCs w:val="28"/>
+        </w:rPr>
+        <w:lastRenderedPageBreak/>
+        <w:t>A household </w:t>
+      </w:r>
+      <w:hyperlink r:id="rId10" w:history="1">
+        <w:r>
+          <w:rPr>
+            <w:rStyle w:val="Hyperlink"/>
+            <w:rFonts w:ascii="Times New Roman" w:hAnsi="Times New Roman" w:cs="Times New Roman"/>
+            <w:color w:val="auto"/>
+            <w:sz w:val="28"/>
+            <w:szCs w:val="28"/>
+            <w:u w:val="none"/>
+          </w:rPr>
+          <w:t>rooftop solar panel system</w:t>
+        </w:r>
+      </w:hyperlink>
+      <w:r>
+        <w:rPr>
+          <w:rFonts w:ascii="Times New Roman" w:hAnsi="Times New Roman" w:cs="Times New Roman"/>
+          <w:sz w:val="28"/>
+          <w:szCs w:val="28"/>
+        </w:rPr>
+        <w:t> can reduce pollution by 100 tons of CO2 carbon dioxide in its lifetime—and this includes the energy it took to manufacture the solar panels.</w:t>
+      </w:r>
+      <w:r>
+        <w:rPr>
+          <w:rFonts w:ascii="Times New Roman" w:hAnsi="Times New Roman" w:cs="Times New Roman"/>
+          <w:sz w:val="28"/>
+          <w:szCs w:val="28"/>
+          <w:vertAlign w:val="superscript"/>
+        </w:rPr>
+        <w:t>4</w:t>
+      </w:r>
+      <w:r>
+        <w:rPr>
+          <w:rFonts w:ascii="Times New Roman" w:hAnsi="Times New Roman" w:cs="Times New Roman"/>
+          <w:sz w:val="28"/>
+          <w:szCs w:val="28"/>
+        </w:rPr>
+        <w:t> Solar panels can improve future air quality for humans as well as the millions of birds, fish, and mammals that are negatively affected by pollution each year.</w:t>
+      </w:r>
+    </w:p>
+    <w:p>
+      <w:pPr>
+        <w:pStyle w:val="NormalWeb"/>
+        <w:shd w:val="clear" w:color="auto" w:fill="FFFFFF"/>
+        <w:spacing w:before="0" w:after="0"/>
+        <w:textAlignment w:val="baseline"/>
+        <w:rPr>
+          <w:sz w:val="28"/>
+          <w:szCs w:val="28"/>
+        </w:rPr>
+      </w:pPr>
+    </w:p>
+    <w:p>
+      <w:pPr>
+        <w:spacing w:before="480"/>
+        <w:outlineLvl w:val="0"/>
+        <w:rPr>
+          <w:rFonts w:ascii="PT Sans Narrow" w:eastAsia="Times New Roman" w:hAnsi="PT Sans Narrow" w:cs="Times New Roman"/>
+          <w:b/>
+          <w:bCs/>
+          <w:color w:val="FF5E0E"/>
+          <w:kern w:val="36"/>
+          <w:sz w:val="36"/>
+          <w:szCs w:val="36"/>
+        </w:rPr>
+      </w:pPr>
+      <w:r>
+        <w:rPr>
+          <w:rFonts w:ascii="PT Sans Narrow" w:eastAsia="Times New Roman" w:hAnsi="PT Sans Narrow" w:cs="Times New Roman"/>
+          <w:b/>
+          <w:bCs/>
+          <w:color w:val="FF5E0E"/>
+          <w:kern w:val="36"/>
+          <w:sz w:val="36"/>
+          <w:szCs w:val="36"/>
+        </w:rPr>
+        <w:t>Interesting Facts</w:t>
+      </w:r>
+    </w:p>
+    <w:p>
+      <w:pPr>
+        <w:pStyle w:val="NormalWeb"/>
+        <w:shd w:val="clear" w:color="auto" w:fill="FFFFFF"/>
+        <w:spacing w:before="0" w:beforeAutospacing="0" w:after="450" w:afterAutospacing="0"/>
+        <w:rPr>
+          <w:sz w:val="28"/>
+          <w:szCs w:val="28"/>
+        </w:rPr>
+      </w:pPr>
+      <w:r>
+        <w:rPr>
+          <w:sz w:val="28"/>
+          <w:szCs w:val="28"/>
+        </w:rPr>
+        <w:t>Our sun has been shining for over four and a half billion years. However, humans have only known about solar power since the 1830s, when Alexandre Edmond Becquerel discovered the photovoltaic effect</w:t>
+      </w:r>
+      <w:r>
+        <w:rPr>
+          <w:sz w:val="28"/>
+          <w:szCs w:val="28"/>
+        </w:rPr>
+        <w:t xml:space="preserve"> that generates electric current. </w:t>
+      </w:r>
+    </w:p>
+    <w:p>
+      <w:pPr>
+        <w:pStyle w:val="Heading2"/>
+        <w:shd w:val="clear" w:color="auto" w:fill="FFFFFF"/>
+        <w:rPr>
+          <w:rFonts w:ascii="Times New Roman" w:hAnsi="Times New Roman" w:cs="Times New Roman"/>
+          <w:color w:val="auto"/>
+          <w:sz w:val="28"/>
+          <w:szCs w:val="28"/>
+        </w:rPr>
+      </w:pPr>
+    </w:p>
+    <w:p>
+      <w:pPr>
+        <w:pStyle w:val="Heading2"/>
+        <w:shd w:val="clear" w:color="auto" w:fill="FFFFFF"/>
+        <w:rPr>
+          <w:rFonts w:ascii="Times New Roman" w:hAnsi="Times New Roman" w:cs="Times New Roman"/>
+          <w:color w:val="auto"/>
+          <w:sz w:val="28"/>
+          <w:szCs w:val="28"/>
+        </w:rPr>
+      </w:pPr>
+      <w:r>
+        <w:rPr>
+          <w:rFonts w:ascii="Times New Roman" w:hAnsi="Times New Roman" w:cs="Times New Roman"/>
+          <w:color w:val="auto"/>
+          <w:sz w:val="28"/>
+          <w:szCs w:val="28"/>
+        </w:rPr>
+        <w:t>How solar power harnesses the natural energy of the sun to produce electricity?</w:t>
+      </w:r>
+    </w:p>
+    <w:p>
+      <w:pPr>
+        <w:pStyle w:val="Heading2"/>
+        <w:shd w:val="clear" w:color="auto" w:fill="FFFFFF"/>
+        <w:rPr>
+          <w:rFonts w:ascii="Times New Roman" w:hAnsi="Times New Roman" w:cs="Times New Roman"/>
+          <w:color w:val="auto"/>
+          <w:sz w:val="28"/>
+          <w:szCs w:val="28"/>
+        </w:rPr>
+      </w:pPr>
+      <w:r>
+        <w:rPr>
+          <w:rFonts w:ascii="Times New Roman" w:hAnsi="Times New Roman" w:cs="Times New Roman"/>
+          <w:color w:val="auto"/>
+          <w:sz w:val="28"/>
+          <w:szCs w:val="28"/>
+        </w:rPr>
+        <w:t>Basically, s</w:t>
+      </w:r>
+      <w:r>
+        <w:rPr>
+          <w:rFonts w:ascii="Times New Roman" w:hAnsi="Times New Roman" w:cs="Times New Roman"/>
+          <w:color w:val="auto"/>
+          <w:sz w:val="28"/>
+          <w:szCs w:val="28"/>
+        </w:rPr>
+        <w:t xml:space="preserve">unlight takes a little over eight minutes to reach Earth and a few seconds longer to make contact with </w:t>
+      </w:r>
+      <w:r>
+        <w:rPr>
+          <w:rFonts w:ascii="Times New Roman" w:hAnsi="Times New Roman" w:cs="Times New Roman"/>
+          <w:color w:val="auto"/>
+          <w:sz w:val="28"/>
+          <w:szCs w:val="28"/>
+        </w:rPr>
+        <w:t>the</w:t>
+      </w:r>
+      <w:r>
+        <w:rPr>
+          <w:rFonts w:ascii="Times New Roman" w:hAnsi="Times New Roman" w:cs="Times New Roman"/>
+          <w:color w:val="auto"/>
+          <w:sz w:val="28"/>
+          <w:szCs w:val="28"/>
+        </w:rPr>
+        <w:t xml:space="preserve"> solar panels.</w:t>
+      </w:r>
+      <w:r>
+        <w:rPr>
+          <w:rFonts w:ascii="Times New Roman" w:hAnsi="Times New Roman" w:cs="Times New Roman"/>
+          <w:color w:val="auto"/>
+          <w:sz w:val="28"/>
+          <w:szCs w:val="28"/>
+        </w:rPr>
+        <w:t xml:space="preserve"> When that </w:t>
+      </w:r>
+      <w:proofErr w:type="gramStart"/>
+      <w:r>
+        <w:rPr>
+          <w:rFonts w:ascii="Times New Roman" w:hAnsi="Times New Roman" w:cs="Times New Roman"/>
+          <w:color w:val="auto"/>
+          <w:sz w:val="28"/>
+          <w:szCs w:val="28"/>
+        </w:rPr>
+        <w:t>happens</w:t>
+      </w:r>
+      <w:proofErr w:type="gramEnd"/>
+      <w:r>
+        <w:rPr>
+          <w:rFonts w:ascii="Times New Roman" w:hAnsi="Times New Roman" w:cs="Times New Roman"/>
+          <w:color w:val="auto"/>
+          <w:sz w:val="28"/>
+          <w:szCs w:val="28"/>
+        </w:rPr>
+        <w:t xml:space="preserve"> s</w:t>
+      </w:r>
+      <w:r>
+        <w:rPr>
+          <w:rFonts w:ascii="Times New Roman" w:hAnsi="Times New Roman" w:cs="Times New Roman"/>
+          <w:color w:val="auto"/>
+          <w:sz w:val="28"/>
+          <w:szCs w:val="28"/>
+        </w:rPr>
+        <w:t xml:space="preserve">olar </w:t>
+      </w:r>
+      <w:r>
+        <w:rPr>
+          <w:rFonts w:ascii="Times New Roman" w:hAnsi="Times New Roman" w:cs="Times New Roman"/>
+          <w:color w:val="auto"/>
+          <w:sz w:val="28"/>
+          <w:szCs w:val="28"/>
+        </w:rPr>
+        <w:t>cells capture certain distance between two waves of solar radiation and convert them to electricity for our homes, calculators, and more.</w:t>
+      </w:r>
+    </w:p>
+    <w:p>
+      <w:pPr>
+        <w:shd w:val="clear" w:color="auto" w:fill="FFFFFF"/>
+        <w:rPr>
+          <w:rFonts w:ascii="Times New Roman" w:hAnsi="Times New Roman" w:cs="Times New Roman"/>
+          <w:sz w:val="28"/>
+          <w:szCs w:val="28"/>
+        </w:rPr>
+      </w:pPr>
+    </w:p>
+    <w:p>
+      <w:pPr>
+        <w:shd w:val="clear" w:color="auto" w:fill="FFFFFF"/>
+        <w:rPr>
+          <w:rFonts w:ascii="Times New Roman" w:hAnsi="Times New Roman" w:cs="Times New Roman"/>
+          <w:sz w:val="28"/>
+          <w:szCs w:val="28"/>
+        </w:rPr>
+      </w:pPr>
+      <w:r>
+        <w:rPr>
+          <w:rFonts w:ascii="Times New Roman" w:hAnsi="Times New Roman" w:cs="Times New Roman"/>
+          <w:sz w:val="28"/>
+          <w:szCs w:val="28"/>
+        </w:rPr>
+        <w:t>Solar panels don’t need direct sunlight to produce electricity. However, </w:t>
+      </w:r>
+      <w:hyperlink r:id="rId11" w:history="1">
+        <w:r>
+          <w:rPr>
+            <w:rStyle w:val="Hyperlink"/>
+            <w:rFonts w:ascii="Times New Roman" w:hAnsi="Times New Roman" w:cs="Times New Roman"/>
+            <w:color w:val="auto"/>
+            <w:sz w:val="28"/>
+            <w:szCs w:val="28"/>
+            <w:u w:val="none"/>
+          </w:rPr>
+          <w:t>direct sunlight produces the most energy</w:t>
+        </w:r>
+      </w:hyperlink>
+      <w:r>
+        <w:rPr>
+          <w:rFonts w:ascii="Times New Roman" w:hAnsi="Times New Roman" w:cs="Times New Roman"/>
+          <w:sz w:val="28"/>
+          <w:szCs w:val="28"/>
+        </w:rPr>
+        <w:t>.</w:t>
+      </w:r>
+      <w:r>
+        <w:rPr>
+          <w:rFonts w:ascii="Times New Roman" w:hAnsi="Times New Roman" w:cs="Times New Roman"/>
+          <w:sz w:val="28"/>
+          <w:szCs w:val="28"/>
+        </w:rPr>
+        <w:t xml:space="preserve"> </w:t>
+      </w:r>
+    </w:p>
+    <w:p>
+      <w:pPr>
+        <w:shd w:val="clear" w:color="auto" w:fill="FFFFFF"/>
+        <w:rPr>
+          <w:rFonts w:ascii="Times New Roman" w:hAnsi="Times New Roman" w:cs="Times New Roman"/>
+          <w:sz w:val="28"/>
+          <w:szCs w:val="28"/>
+        </w:rPr>
+      </w:pPr>
+      <w:r>
+        <w:rPr>
+          <w:rFonts w:ascii="Times New Roman" w:hAnsi="Times New Roman" w:cs="Times New Roman"/>
+          <w:sz w:val="28"/>
+          <w:szCs w:val="28"/>
+        </w:rPr>
+        <w:t>What is the biggest city in United States that operates on almost 100% renewable energy?</w:t>
+      </w:r>
+    </w:p>
+    <w:p>
+      <w:pPr>
+        <w:shd w:val="clear" w:color="auto" w:fill="FFFFFF"/>
+        <w:rPr>
+          <w:rFonts w:ascii="Times New Roman" w:hAnsi="Times New Roman" w:cs="Times New Roman"/>
+          <w:sz w:val="28"/>
+          <w:szCs w:val="28"/>
+          <w:vertAlign w:val="superscript"/>
+        </w:rPr>
+      </w:pPr>
+      <w:r>
+        <w:rPr>
+          <w:rFonts w:ascii="Times New Roman" w:hAnsi="Times New Roman" w:cs="Times New Roman"/>
+          <w:sz w:val="28"/>
+          <w:szCs w:val="28"/>
+        </w:rPr>
+        <w:t xml:space="preserve">On the international market </w:t>
+      </w:r>
+      <w:r>
+        <w:rPr>
+          <w:rFonts w:ascii="Times New Roman" w:hAnsi="Times New Roman" w:cs="Times New Roman"/>
+          <w:sz w:val="28"/>
+          <w:szCs w:val="28"/>
+        </w:rPr>
+        <w:t>China has the most solar power wattage in the world—78,100 gigawatts</w:t>
+      </w:r>
+      <w:r>
+        <w:rPr>
+          <w:rFonts w:ascii="Times New Roman" w:hAnsi="Times New Roman" w:cs="Times New Roman"/>
+          <w:sz w:val="28"/>
+          <w:szCs w:val="28"/>
+        </w:rPr>
+        <w:t xml:space="preserve">, </w:t>
+      </w:r>
+      <w:r>
+        <w:rPr>
+          <w:rFonts w:ascii="Times New Roman" w:hAnsi="Times New Roman" w:cs="Times New Roman"/>
+          <w:sz w:val="28"/>
+          <w:szCs w:val="28"/>
+        </w:rPr>
+        <w:t>—followed by Japan, Germany, the United States, and Italy.</w:t>
+      </w:r>
+    </w:p>
+    <w:p>
+      <w:pPr>
+        <w:shd w:val="clear" w:color="auto" w:fill="FFFFFF"/>
+        <w:rPr>
+          <w:rFonts w:ascii="Times New Roman" w:hAnsi="Times New Roman" w:cs="Times New Roman"/>
+          <w:sz w:val="28"/>
+          <w:szCs w:val="28"/>
+        </w:rPr>
+      </w:pPr>
+    </w:p>
+    <w:p>
+      <w:pPr>
+        <w:shd w:val="clear" w:color="auto" w:fill="FFFFFF"/>
+        <w:rPr>
+          <w:rFonts w:ascii="Times New Roman" w:hAnsi="Times New Roman" w:cs="Times New Roman"/>
+          <w:sz w:val="28"/>
+          <w:szCs w:val="28"/>
+        </w:rPr>
+      </w:pPr>
+    </w:p>
+    <w:p>
+      <w:pPr>
+        <w:shd w:val="clear" w:color="auto" w:fill="FFFFFF"/>
+        <w:rPr>
+          <w:rFonts w:ascii="Times New Roman" w:hAnsi="Times New Roman" w:cs="Times New Roman"/>
+          <w:sz w:val="28"/>
+          <w:szCs w:val="28"/>
+        </w:rPr>
+      </w:pPr>
+      <w:r>
+        <w:rPr>
+          <w:rFonts w:ascii="Times New Roman" w:hAnsi="Times New Roman" w:cs="Times New Roman"/>
+          <w:sz w:val="28"/>
+          <w:szCs w:val="28"/>
+        </w:rPr>
+        <w:t>Solar Jobs market</w:t>
+      </w:r>
+      <w:r>
+        <w:rPr>
+          <w:rFonts w:ascii="Times New Roman" w:hAnsi="Times New Roman" w:cs="Times New Roman"/>
+          <w:sz w:val="28"/>
+          <w:szCs w:val="28"/>
+        </w:rPr>
+        <w:t>.</w:t>
+      </w:r>
+    </w:p>
+    <w:p>
+      <w:pPr>
+        <w:shd w:val="clear" w:color="auto" w:fill="FFFFFF"/>
+        <w:rPr>
+          <w:rFonts w:ascii="Times New Roman" w:hAnsi="Times New Roman" w:cs="Times New Roman"/>
+          <w:sz w:val="28"/>
+          <w:szCs w:val="28"/>
+        </w:rPr>
+      </w:pPr>
+    </w:p>
+    <w:p>
+      <w:pPr>
+        <w:shd w:val="clear" w:color="auto" w:fill="FFFFFF"/>
+        <w:rPr>
+          <w:rFonts w:ascii="Times New Roman" w:hAnsi="Times New Roman" w:cs="Times New Roman"/>
+          <w:sz w:val="28"/>
+          <w:szCs w:val="28"/>
+        </w:rPr>
+      </w:pPr>
+      <w:r>
+        <w:rPr>
+          <w:rFonts w:ascii="Times New Roman" w:hAnsi="Times New Roman" w:cs="Times New Roman"/>
+          <w:sz w:val="28"/>
+          <w:szCs w:val="28"/>
+        </w:rPr>
+        <w:t xml:space="preserve">2016 was the best year on record for solar energy in the United States. </w:t>
+      </w:r>
+      <w:r>
+        <w:rPr>
+          <w:rFonts w:ascii="Times New Roman" w:hAnsi="Times New Roman" w:cs="Times New Roman"/>
+          <w:sz w:val="28"/>
+          <w:szCs w:val="28"/>
+        </w:rPr>
+        <w:t xml:space="preserve">More than 260,000 Americans worked in this industry, although a report </w:t>
+      </w:r>
+      <w:r>
+        <w:rPr>
+          <w:rFonts w:ascii="Times New Roman" w:hAnsi="Times New Roman" w:cs="Times New Roman"/>
+          <w:sz w:val="28"/>
+          <w:szCs w:val="28"/>
+        </w:rPr>
+        <w:t>from the U.S. Department of Energy at the time showed that solar energy was responsible for a much larger share of employment in the electric power sector (43%) than the whole of the fossil fuel industry combined (22%)</w:t>
+      </w:r>
+    </w:p>
+    <w:p>
+      <w:pPr>
+        <w:shd w:val="clear" w:color="auto" w:fill="FFFFFF"/>
+        <w:rPr>
+          <w:rFonts w:ascii="Times New Roman" w:hAnsi="Times New Roman" w:cs="Times New Roman"/>
+          <w:sz w:val="28"/>
+          <w:szCs w:val="28"/>
+        </w:rPr>
+      </w:pPr>
+    </w:p>
+    <w:p>
+      <w:pPr>
+        <w:shd w:val="clear" w:color="auto" w:fill="FFFFFF"/>
+        <w:rPr>
+          <w:rFonts w:ascii="Times New Roman" w:hAnsi="Times New Roman" w:cs="Times New Roman"/>
+          <w:sz w:val="28"/>
+          <w:szCs w:val="28"/>
+        </w:rPr>
+      </w:pPr>
+    </w:p>
+    <w:p>
+      <w:pPr>
+        <w:rPr>
+          <w:rFonts w:ascii="Times New Roman" w:eastAsia="Times New Roman" w:hAnsi="Times New Roman" w:cs="Times New Roman"/>
+          <w:sz w:val="28"/>
+          <w:szCs w:val="28"/>
+        </w:rPr>
+      </w:pPr>
+    </w:p>
+    <w:p>
+      <w:pPr>
+        <w:rPr>
+          <w:rFonts w:ascii="Times New Roman" w:eastAsia="Times New Roman" w:hAnsi="Times New Roman" w:cs="Times New Roman"/>
+          <w:sz w:val="28"/>
+          <w:szCs w:val="28"/>
+        </w:rPr>
+      </w:pPr>
+    </w:p>
+    <w:p>
+      <w:pPr>
+        <w:shd w:val="clear" w:color="auto" w:fill="FFFFFF"/>
+        <w:rPr>
+          <w:rFonts w:ascii="Times New Roman" w:hAnsi="Times New Roman" w:cs="Times New Roman"/>
+          <w:sz w:val="28"/>
+          <w:szCs w:val="28"/>
+        </w:rPr>
+      </w:pPr>
+    </w:p>
+    <w:p>
+      <w:pPr>
+        <w:shd w:val="clear" w:color="auto" w:fill="FFFFFF"/>
+        <w:rPr>
+          <w:rFonts w:ascii="Times New Roman" w:hAnsi="Times New Roman" w:cs="Times New Roman"/>
+          <w:sz w:val="28"/>
+          <w:szCs w:val="28"/>
+        </w:rPr>
+      </w:pPr>
+    </w:p>
+    <w:p>
+      <w:pPr>
+        <w:shd w:val="clear" w:color="auto" w:fill="FFFFFF"/>
+        <w:rPr>
+          <w:rFonts w:ascii="Times New Roman" w:hAnsi="Times New Roman" w:cs="Times New Roman"/>
+          <w:sz w:val="28"/>
+          <w:szCs w:val="28"/>
+          <w:vertAlign w:val="superscript"/>
+        </w:rPr>
+      </w:pPr>
+    </w:p>
+    <w:p>
+      <w:pPr>
+        <w:shd w:val="clear" w:color="auto" w:fill="FFFFFF"/>
+        <w:rPr>
+          <w:rFonts w:ascii="Helvetica Neue" w:hAnsi="Helvetica Neue"/>
+          <w:color w:val="666766"/>
+        </w:rPr>
+      </w:pPr>
+    </w:p>
+    <w:p>
+      <w:pPr>
+        <w:shd w:val="clear" w:color="auto" w:fill="FFFFFF"/>
+        <w:rPr>
+          <w:rFonts w:ascii="Helvetica Neue" w:hAnsi="Helvetica Neue"/>
+          <w:color w:val="666766"/>
+        </w:rPr>
+      </w:pPr>
+      <w:r>
+        <w:rPr>
+          <w:rFonts w:ascii="Helvetica Neue" w:hAnsi="Helvetica Neue"/>
+          <w:noProof/>
+          <w:color w:val="666766"/>
+        </w:rPr>
+        <w:drawing>
+          <wp:inline distT="0" distB="0" distL="0" distR="0" wp14:anchorId="2672F420" wp14:editId="59FD5DF7">
+            <wp:extent cx="5943600" cy="6077585"/>
+            <wp:effectExtent l="0" t="0" r="0" b="5715"/>
+            <wp:docPr id="3" name="Picture 3"/>
+            <wp:cNvGraphicFramePr>
+              <a:graphicFrameLocks xmlns:a="http://schemas.openxmlformats.org/drawingml/2006/main" noChangeAspect="1"/>
+            </wp:cNvGraphicFramePr>
+            <a:graphic xmlns:a="http://schemas.openxmlformats.org/drawingml/2006/main">
+              <a:graphicData uri="http://schemas.openxmlformats.org/drawingml/2006/picture">
+                <pic:pic xmlns:pic="http://schemas.openxmlformats.org/drawingml/2006/picture">
+                  <pic:nvPicPr>
+                    <pic:cNvPr id="3" name="Image 2-23-19 at 5.16 PM.jpg"/>
+                    <pic:cNvPicPr/>
+                  </pic:nvPicPr>
+                  <pic:blipFill>
+                    <a:blip r:embed="rId12">
+                      <a:extLst>
+                        <a:ext uri="{28A0092B-C50C-407E-A947-70E740481C1C}">
+                          <a14:useLocalDpi xmlns:a14="http://schemas.microsoft.com/office/drawing/2010/main" val="0"/>
+                        </a:ext>
+                      </a:extLst>
+                    </a:blip>
+                    <a:stretch>
+                      <a:fillRect/>
+                    </a:stretch>
+                  </pic:blipFill>
+                  <pic:spPr>
+                    <a:xfrm>
+                      <a:off x="0" y="0"/>
+                      <a:ext cx="5943600" cy="6077585"/>
+                    </a:xfrm>
+                    <a:prstGeom prst="rect">
+                      <a:avLst/>
+                    </a:prstGeom>
+                  </pic:spPr>
+                </pic:pic>
+              </a:graphicData>
+            </a:graphic>
+          </wp:inline>
+        </w:drawing>
+      </w:r>
+    </w:p>
+    <w:p>
+      <w:pPr>
+        <w:shd w:val="clear" w:color="auto" w:fill="FFFFFF"/>
+        <w:rPr>
+          <w:rFonts w:ascii="Helvetica Neue" w:hAnsi="Helvetica Neue"/>
+          <w:color w:val="666766"/>
+        </w:rPr>
+      </w:pPr>
+    </w:p>
+    <w:p>
+      <w:pPr>
+        <w:shd w:val="clear" w:color="auto" w:fill="FFFFFF"/>
+        <w:rPr>
+          <w:rFonts w:ascii="Helvetica Neue" w:hAnsi="Helvetica Neue"/>
+          <w:color w:val="666766"/>
+        </w:rPr>
+      </w:pPr>
+    </w:p>
+    <w:p>
+      <w:pPr>
+        <w:shd w:val="clear" w:color="auto" w:fill="FFFFFF"/>
+        <w:rPr>
+          <w:rFonts w:ascii="Helvetica Neue" w:hAnsi="Helvetica Neue"/>
+          <w:color w:val="666766"/>
+        </w:rPr>
+      </w:pPr>
+    </w:p>
+    <w:p>
+      <w:pPr>
+        <w:shd w:val="clear" w:color="auto" w:fill="FFFFFF"/>
+        <w:rPr>
+          <w:rFonts w:ascii="Helvetica Neue" w:hAnsi="Helvetica Neue"/>
+          <w:color w:val="666766"/>
+        </w:rPr>
+      </w:pPr>
+    </w:p>
+    <w:p>
+      <w:pPr>
+        <w:shd w:val="clear" w:color="auto" w:fill="FFFFFF"/>
+        <w:rPr>
+          <w:rFonts w:ascii="Helvetica Neue" w:hAnsi="Helvetica Neue"/>
+          <w:color w:val="666766"/>
+        </w:rPr>
+      </w:pPr>
+      <w:r>
+        <w:rPr>
+          <w:rFonts w:ascii="Helvetica Neue" w:hAnsi="Helvetica Neue"/>
+          <w:noProof/>
+          <w:color w:val="666766"/>
+        </w:rPr>
+        <w:lastRenderedPageBreak/>
+        <w:drawing>
+          <wp:inline distT="0" distB="0" distL="0" distR="0" wp14:anchorId="5B0DA8F3" wp14:editId="1127A4FB">
+            <wp:extent cx="5943600" cy="2945130"/>
+            <wp:effectExtent l="0" t="0" r="0" b="1270"/>
+            <wp:docPr id="4" name="Picture 4"/>
+            <wp:cNvGraphicFramePr>
+              <a:graphicFrameLocks xmlns:a="http://schemas.openxmlformats.org/drawingml/2006/main" noChangeAspect="1"/>
+            </wp:cNvGraphicFramePr>
+            <a:graphic xmlns:a="http://schemas.openxmlformats.org/drawingml/2006/main">
+              <a:graphicData uri="http://schemas.openxmlformats.org/drawingml/2006/picture">
+                <pic:pic xmlns:pic="http://schemas.openxmlformats.org/drawingml/2006/picture">
+                  <pic:nvPicPr>
+                    <pic:cNvPr id="4" name="Image 2-23-19 at 5.14 PM.jpg"/>
+                    <pic:cNvPicPr/>
+                  </pic:nvPicPr>
+                  <pic:blipFill>
+                    <a:blip r:embed="rId13">
+                      <a:extLst>
+                        <a:ext uri="{28A0092B-C50C-407E-A947-70E740481C1C}">
+                          <a14:useLocalDpi xmlns:a14="http://schemas.microsoft.com/office/drawing/2010/main" val="0"/>
+                        </a:ext>
+                      </a:extLst>
+                    </a:blip>
+                    <a:stretch>
+                      <a:fillRect/>
+                    </a:stretch>
+                  </pic:blipFill>
+                  <pic:spPr>
+                    <a:xfrm>
+                      <a:off x="0" y="0"/>
+                      <a:ext cx="5943600" cy="2945130"/>
+                    </a:xfrm>
+                    <a:prstGeom prst="rect">
+                      <a:avLst/>
+                    </a:prstGeom>
+                  </pic:spPr>
+                </pic:pic>
+              </a:graphicData>
+            </a:graphic>
+          </wp:inline>
+        </w:drawing>
+      </w:r>
+    </w:p>
+    <w:p>
+      <w:pPr>
+        <w:shd w:val="clear" w:color="auto" w:fill="FFFFFF"/>
+        <w:rPr>
+          <w:rFonts w:ascii="Helvetica Neue" w:hAnsi="Helvetica Neue"/>
+          <w:color w:val="666766"/>
+        </w:rPr>
+      </w:pPr>
+    </w:p>
+    <w:p>
+      <w:pPr>
+        <w:shd w:val="clear" w:color="auto" w:fill="FFFFFF"/>
+        <w:rPr>
+          <w:rFonts w:ascii="Helvetica Neue" w:hAnsi="Helvetica Neue"/>
+          <w:color w:val="666766"/>
+        </w:rPr>
+      </w:pPr>
+      <w:r>
+        <w:rPr>
+          <w:rFonts w:ascii="Helvetica Neue" w:hAnsi="Helvetica Neue"/>
+          <w:noProof/>
+          <w:color w:val="666766"/>
+        </w:rPr>
+        <w:drawing>
+          <wp:inline distT="0" distB="0" distL="0" distR="0" wp14:anchorId="1691290D" wp14:editId="2885C386">
+            <wp:extent cx="5943600" cy="3021330"/>
+            <wp:effectExtent l="0" t="0" r="0" b="1270"/>
+            <wp:docPr id="5" name="Picture 5"/>
+            <wp:cNvGraphicFramePr>
+              <a:graphicFrameLocks xmlns:a="http://schemas.openxmlformats.org/drawingml/2006/main" noChangeAspect="1"/>
+            </wp:cNvGraphicFramePr>
+            <a:graphic xmlns:a="http://schemas.openxmlformats.org/drawingml/2006/main">
+              <a:graphicData uri="http://schemas.openxmlformats.org/drawingml/2006/picture">
+                <pic:pic xmlns:pic="http://schemas.openxmlformats.org/drawingml/2006/picture">
+                  <pic:nvPicPr>
+                    <pic:cNvPr id="5" name="Image 2-23-19 at 5.38 PM.jpg"/>
+                    <pic:cNvPicPr/>
+                  </pic:nvPicPr>
+                  <pic:blipFill>
+                    <a:blip r:embed="rId14">
+                      <a:extLst>
+                        <a:ext uri="{28A0092B-C50C-407E-A947-70E740481C1C}">
+                          <a14:useLocalDpi xmlns:a14="http://schemas.microsoft.com/office/drawing/2010/main" val="0"/>
+                        </a:ext>
+                      </a:extLst>
+                    </a:blip>
+                    <a:stretch>
+                      <a:fillRect/>
+                    </a:stretch>
+                  </pic:blipFill>
+                  <pic:spPr>
+                    <a:xfrm>
+                      <a:off x="0" y="0"/>
+                      <a:ext cx="5943600" cy="3021330"/>
+                    </a:xfrm>
+                    <a:prstGeom prst="rect">
+                      <a:avLst/>
+                    </a:prstGeom>
+                  </pic:spPr>
+                </pic:pic>
+              </a:graphicData>
+            </a:graphic>
+          </wp:inline>
+        </w:drawing>
+      </w:r>
+    </w:p>
+    <w:p>
+      <w:pPr>
+        <w:shd w:val="clear" w:color="auto" w:fill="FFFFFF"/>
+        <w:rPr>
+          <w:rFonts w:ascii="Helvetica Neue" w:hAnsi="Helvetica Neue"/>
+          <w:color w:val="666766"/>
+        </w:rPr>
+      </w:pPr>
+    </w:p>
+    <w:p>
+      <w:pPr>
+        <w:shd w:val="clear" w:color="auto" w:fill="FFFFFF"/>
+        <w:rPr>
+          <w:rFonts w:ascii="Helvetica Neue" w:hAnsi="Helvetica Neue"/>
+          <w:color w:val="666766"/>
+        </w:rPr>
+      </w:pPr>
+    </w:p>
+    <w:p>
+      <w:pPr>
+        <w:shd w:val="clear" w:color="auto" w:fill="FFFFFF"/>
+        <w:rPr>
+          <w:rFonts w:ascii="Times New Roman" w:hAnsi="Times New Roman" w:cs="Times New Roman"/>
+          <w:sz w:val="28"/>
+          <w:szCs w:val="28"/>
+        </w:rPr>
+      </w:pPr>
+      <w:r>
+        <w:rPr>
+          <w:rFonts w:ascii="Times New Roman" w:hAnsi="Times New Roman" w:cs="Times New Roman"/>
+          <w:sz w:val="28"/>
+          <w:szCs w:val="28"/>
+        </w:rPr>
+        <w:t>The Solar Foundation’s </w:t>
+      </w:r>
+      <w:hyperlink r:id="rId15" w:tgtFrame="_blank" w:history="1">
+        <w:r>
+          <w:rPr>
+            <w:rStyle w:val="Hyperlink"/>
+            <w:rFonts w:ascii="Times New Roman" w:hAnsi="Times New Roman" w:cs="Times New Roman"/>
+            <w:color w:val="auto"/>
+            <w:sz w:val="28"/>
+            <w:szCs w:val="28"/>
+            <w:u w:val="none"/>
+          </w:rPr>
+          <w:t>latest report</w:t>
+        </w:r>
+      </w:hyperlink>
+      <w:r>
+        <w:rPr>
+          <w:rFonts w:ascii="Times New Roman" w:hAnsi="Times New Roman" w:cs="Times New Roman"/>
+          <w:sz w:val="28"/>
+          <w:szCs w:val="28"/>
+        </w:rPr>
+        <w:t> has called the last two years “challenging”. Since that record year, the solar sector has lost close to 18,000 jobs</w:t>
+      </w:r>
+      <w:r>
+        <w:rPr>
+          <w:rFonts w:ascii="Times New Roman" w:hAnsi="Times New Roman" w:cs="Times New Roman"/>
+          <w:sz w:val="28"/>
+          <w:szCs w:val="28"/>
+        </w:rPr>
+        <w:t>.</w:t>
+      </w:r>
+    </w:p>
+    <w:p>
+      <w:pPr>
+        <w:shd w:val="clear" w:color="auto" w:fill="FFFFFF"/>
+        <w:ind w:left="720"/>
+        <w:rPr>
+          <w:rFonts w:ascii="Times New Roman" w:hAnsi="Times New Roman" w:cs="Times New Roman"/>
+          <w:sz w:val="28"/>
+          <w:szCs w:val="28"/>
+        </w:rPr>
+      </w:pPr>
+    </w:p>
+    <w:p>
+      <w:pPr>
+        <w:shd w:val="clear" w:color="auto" w:fill="FFFFFF"/>
+        <w:rPr>
+          <w:rFonts w:ascii="Times New Roman" w:hAnsi="Times New Roman" w:cs="Times New Roman"/>
+          <w:sz w:val="28"/>
+          <w:szCs w:val="28"/>
+        </w:rPr>
+      </w:pPr>
+      <w:r>
+        <w:rPr>
+          <w:rFonts w:ascii="Times New Roman" w:hAnsi="Times New Roman" w:cs="Times New Roman"/>
+          <w:sz w:val="28"/>
+          <w:szCs w:val="28"/>
+        </w:rPr>
+        <w:t>Although some job losses were seen as a result of project finalizations in several states,</w:t>
+      </w:r>
+      <w:r>
+        <w:rPr>
+          <w:rFonts w:ascii="Times New Roman" w:hAnsi="Times New Roman" w:cs="Times New Roman"/>
+          <w:sz w:val="28"/>
+          <w:szCs w:val="28"/>
+        </w:rPr>
+        <w:t xml:space="preserve"> the biggest contributing factor was </w:t>
+      </w:r>
+      <w:r>
+        <w:rPr>
+          <w:rFonts w:ascii="Times New Roman" w:hAnsi="Times New Roman" w:cs="Times New Roman"/>
+          <w:sz w:val="28"/>
+          <w:szCs w:val="28"/>
+        </w:rPr>
+        <w:t>tariff war with China which was the main supplier for domestic solar industry in USA.</w:t>
+      </w:r>
+    </w:p>
+    <w:p>
+      <w:pPr>
+        <w:shd w:val="clear" w:color="auto" w:fill="FFFFFF"/>
+        <w:rPr>
+          <w:rFonts w:ascii="Times New Roman" w:hAnsi="Times New Roman" w:cs="Times New Roman"/>
+          <w:sz w:val="28"/>
+          <w:szCs w:val="28"/>
+        </w:rPr>
+      </w:pPr>
+      <w:r>
+        <w:rPr>
+          <w:rFonts w:ascii="Times New Roman" w:hAnsi="Times New Roman" w:cs="Times New Roman"/>
+          <w:sz w:val="28"/>
+          <w:szCs w:val="28"/>
+        </w:rPr>
+        <w:t xml:space="preserve">  </w:t>
+      </w:r>
+    </w:p>
+    <w:p>
+      <w:pPr>
+        <w:shd w:val="clear" w:color="auto" w:fill="FFFFFF"/>
+        <w:ind w:left="720"/>
+        <w:rPr>
+          <w:rFonts w:ascii="Times New Roman" w:hAnsi="Times New Roman" w:cs="Times New Roman"/>
+          <w:sz w:val="28"/>
+          <w:szCs w:val="28"/>
+        </w:rPr>
+      </w:pPr>
+    </w:p>
+    <w:p>
+      <w:pPr>
+        <w:shd w:val="clear" w:color="auto" w:fill="FFFFFF"/>
+        <w:ind w:left="720"/>
+        <w:rPr>
+          <w:rFonts w:ascii="Times New Roman" w:hAnsi="Times New Roman" w:cs="Times New Roman"/>
+          <w:sz w:val="28"/>
+          <w:szCs w:val="28"/>
+        </w:rPr>
+      </w:pPr>
+    </w:p>
+    <w:p>
+      <w:pPr>
+        <w:shd w:val="clear" w:color="auto" w:fill="FFFFFF"/>
+        <w:ind w:left="720"/>
+        <w:rPr>
+          <w:rFonts w:ascii="Helvetica Neue" w:hAnsi="Helvetica Neue"/>
+          <w:color w:val="666766"/>
+        </w:rPr>
+      </w:pPr>
+    </w:p>
+    <w:p>
+      <w:pPr>
+        <w:shd w:val="clear" w:color="auto" w:fill="FFFFFF"/>
+        <w:ind w:left="720"/>
+        <w:rPr>
+          <w:rFonts w:ascii="Helvetica Neue" w:hAnsi="Helvetica Neue"/>
+          <w:color w:val="666766"/>
+        </w:rPr>
+      </w:pPr>
+    </w:p>
+    <w:p>
+      <w:pPr>
+        <w:shd w:val="clear" w:color="auto" w:fill="FFFFFF"/>
+        <w:ind w:left="720"/>
+        <w:rPr>
+          <w:rFonts w:ascii="Helvetica Neue" w:hAnsi="Helvetica Neue"/>
+          <w:color w:val="666766"/>
+        </w:rPr>
+      </w:pPr>
+    </w:p>
+    <w:p>
+      <w:pPr>
+        <w:shd w:val="clear" w:color="auto" w:fill="FFFFFF"/>
+        <w:ind w:left="720"/>
+        <w:rPr>
+          <w:rFonts w:ascii="Helvetica Neue" w:hAnsi="Helvetica Neue"/>
+          <w:color w:val="666766"/>
+        </w:rPr>
+      </w:pPr>
+    </w:p>
+    <w:p>
+      <w:pPr>
+        <w:shd w:val="clear" w:color="auto" w:fill="FFFFFF"/>
+        <w:ind w:left="720"/>
+        <w:rPr>
+          <w:rFonts w:ascii="Times New Roman" w:hAnsi="Times New Roman" w:cs="Times New Roman"/>
+          <w:sz w:val="28"/>
+          <w:szCs w:val="28"/>
+        </w:rPr>
+      </w:pPr>
+    </w:p>
+    <w:p>
+      <w:pPr>
+        <w:shd w:val="clear" w:color="auto" w:fill="FFFFFF"/>
+        <w:rPr>
+          <w:rFonts w:ascii="Times New Roman" w:hAnsi="Times New Roman" w:cs="Times New Roman"/>
+          <w:sz w:val="28"/>
+          <w:szCs w:val="28"/>
+        </w:rPr>
+      </w:pPr>
+      <w:r>
+        <w:rPr>
+          <w:rFonts w:ascii="Times New Roman" w:hAnsi="Times New Roman" w:cs="Times New Roman"/>
+          <w:sz w:val="28"/>
+          <w:szCs w:val="28"/>
+        </w:rPr>
+        <w:t xml:space="preserve">Coal plants are </w:t>
+      </w:r>
+      <w:r>
+        <w:rPr>
+          <w:rFonts w:ascii="Times New Roman" w:hAnsi="Times New Roman" w:cs="Times New Roman"/>
+          <w:sz w:val="28"/>
+          <w:szCs w:val="28"/>
+        </w:rPr>
+        <w:t>the largest producers of carbon emissions, which contribute to global warming. Oil hurts the planet too. Each year in America alone, over one million gallons of petroleum spill into waterways, oceans, and groundwater.</w:t>
+      </w:r>
+      <w:r>
+        <w:rPr>
+          <w:rFonts w:ascii="Times New Roman" w:hAnsi="Times New Roman" w:cs="Times New Roman"/>
+          <w:sz w:val="28"/>
+          <w:szCs w:val="28"/>
+        </w:rPr>
+        <w:t xml:space="preserve"> </w:t>
+      </w:r>
       <w:bookmarkStart w:id="0" w:name="_GoBack"/>
       <w:bookmarkEnd w:id="0"/>
-      <w:r>
-        <w:rPr>
-          <w:rFonts w:ascii="PT Sans Narrow" w:eastAsia="Times New Roman" w:hAnsi="PT Sans Narrow" w:cs="Times New Roman"/>
-          <w:b/>
-          <w:bCs/>
-          <w:color w:val="FF5E0E"/>
-          <w:kern w:val="36"/>
+      <w:proofErr w:type="gramStart"/>
+      <w:r>
+        <w:rPr>
+          <w:rFonts w:ascii="Times New Roman" w:hAnsi="Times New Roman" w:cs="Times New Roman"/>
+          <w:sz w:val="28"/>
+          <w:szCs w:val="28"/>
+        </w:rPr>
+        <w:t>That’s</w:t>
+      </w:r>
+      <w:proofErr w:type="gramEnd"/>
+      <w:r>
+        <w:rPr>
+          <w:rFonts w:ascii="Times New Roman" w:hAnsi="Times New Roman" w:cs="Times New Roman"/>
+          <w:sz w:val="28"/>
+          <w:szCs w:val="28"/>
+        </w:rPr>
+        <w:t xml:space="preserve"> why solar power is so important—it can reduce pollution and harm to the environment.</w:t>
+      </w:r>
+    </w:p>
+    <w:p>
+      <w:pPr>
+        <w:pStyle w:val="Heading2"/>
+        <w:shd w:val="clear" w:color="auto" w:fill="FFFFFF"/>
+        <w:rPr>
+          <w:rFonts w:ascii="Times New Roman" w:hAnsi="Times New Roman" w:cs="Times New Roman"/>
+          <w:color w:val="auto"/>
+          <w:sz w:val="28"/>
+          <w:szCs w:val="28"/>
+        </w:rPr>
+      </w:pPr>
+      <w:r>
+        <w:rPr>
+          <w:rFonts w:ascii="Times New Roman" w:hAnsi="Times New Roman" w:cs="Times New Roman"/>
+          <w:color w:val="auto"/>
+          <w:sz w:val="28"/>
+          <w:szCs w:val="28"/>
+        </w:rPr>
+        <w:t>Most solar panels have a 25-year warranty, and if you rent or lease, most companies provide free maintenance.</w:t>
+      </w:r>
+    </w:p>
+    <w:p>
+      <w:pPr>
+        <w:shd w:val="clear" w:color="auto" w:fill="FFFFFF"/>
+        <w:rPr>
+          <w:rFonts w:ascii="Times New Roman" w:hAnsi="Times New Roman" w:cs="Times New Roman"/>
+          <w:sz w:val="28"/>
+          <w:szCs w:val="28"/>
+        </w:rPr>
+      </w:pPr>
+      <w:r>
+        <w:rPr>
+          <w:rFonts w:ascii="Times New Roman" w:hAnsi="Times New Roman" w:cs="Times New Roman"/>
+          <w:sz w:val="28"/>
+          <w:szCs w:val="28"/>
+        </w:rPr>
+        <w:t>Many states allow you to sell the excess solar energy you produce, meaning you can not only earn back the cost of your panels but also make a profit on energy in the long run.</w:t>
+      </w:r>
+      <w:r>
+        <w:rPr>
+          <w:rFonts w:ascii="Times New Roman" w:hAnsi="Times New Roman" w:cs="Times New Roman"/>
+          <w:sz w:val="28"/>
+          <w:szCs w:val="28"/>
+        </w:rPr>
+        <w:t xml:space="preserve"> </w:t>
+      </w:r>
+    </w:p>
+    <w:p>
+      <w:pPr>
+        <w:shd w:val="clear" w:color="auto" w:fill="FFFFFF"/>
+        <w:rPr>
+          <w:rFonts w:ascii="Times New Roman" w:hAnsi="Times New Roman" w:cs="Times New Roman"/>
+          <w:sz w:val="28"/>
+          <w:szCs w:val="28"/>
+        </w:rPr>
+      </w:pPr>
+      <w:r>
+        <w:rPr>
+          <w:rFonts w:ascii="Times New Roman" w:hAnsi="Times New Roman" w:cs="Times New Roman"/>
+          <w:sz w:val="28"/>
+          <w:szCs w:val="28"/>
+        </w:rPr>
+        <w:t>Solar panels are exempt from property taxes in many states and can </w:t>
+      </w:r>
+      <w:r>
+        <w:rPr>
+          <w:rFonts w:ascii="Times New Roman" w:hAnsi="Times New Roman" w:cs="Times New Roman"/>
+          <w:sz w:val="28"/>
+          <w:szCs w:val="28"/>
+        </w:rPr>
+        <w:t>increase the value of</w:t>
+      </w:r>
+      <w:r>
+        <w:rPr>
+          <w:rFonts w:ascii="Times New Roman" w:hAnsi="Times New Roman" w:cs="Times New Roman"/>
+          <w:sz w:val="28"/>
+          <w:szCs w:val="28"/>
+        </w:rPr>
+        <w:t xml:space="preserve"> a home more than a complete kitchen remodel. However, you can take your solar panels with you when you move.</w:t>
+      </w:r>
+    </w:p>
+    <w:p>
+      <w:pPr>
+        <w:shd w:val="clear" w:color="auto" w:fill="FFFFFF"/>
+        <w:ind w:left="360"/>
+        <w:rPr>
+          <w:rFonts w:ascii="Times New Roman" w:hAnsi="Times New Roman" w:cs="Times New Roman"/>
+          <w:sz w:val="28"/>
+          <w:szCs w:val="28"/>
+        </w:rPr>
+      </w:pPr>
+    </w:p>
+    <w:p>
+      <w:pPr>
+        <w:shd w:val="clear" w:color="auto" w:fill="FFFFFF"/>
+        <w:rPr>
+          <w:rFonts w:ascii="Times New Roman" w:hAnsi="Times New Roman" w:cs="Times New Roman"/>
+          <w:sz w:val="28"/>
+          <w:szCs w:val="28"/>
+        </w:rPr>
+      </w:pPr>
+      <w:r>
+        <w:rPr>
+          <w:rFonts w:ascii="Times New Roman" w:hAnsi="Times New Roman" w:cs="Times New Roman"/>
+          <w:sz w:val="28"/>
+          <w:szCs w:val="28"/>
+        </w:rPr>
+        <w:t>Until the sun fizzles out, solar power will continue to be a very reliable energy source; our ability to harvest solar power is solely dependent on technology, location, cost, and legislation.</w:t>
+      </w:r>
+    </w:p>
+    <w:p>
+      <w:pPr>
+        <w:shd w:val="clear" w:color="auto" w:fill="FFFFFF"/>
+        <w:rPr>
+          <w:rFonts w:ascii="Times New Roman" w:hAnsi="Times New Roman" w:cs="Times New Roman"/>
+          <w:sz w:val="28"/>
+          <w:szCs w:val="28"/>
+        </w:rPr>
+      </w:pPr>
+      <w:r>
+        <w:rPr>
+          <w:rFonts w:ascii="Times New Roman" w:hAnsi="Times New Roman" w:cs="Times New Roman"/>
+          <w:sz w:val="28"/>
+          <w:szCs w:val="28"/>
+        </w:rPr>
+        <w:t>At the moment, the state is actually </w:t>
+      </w:r>
+      <w:hyperlink r:id="rId16" w:tgtFrame="_blank" w:history="1">
+        <w:r>
+          <w:rPr>
+            <w:rStyle w:val="Hyperlink"/>
+            <w:rFonts w:ascii="Times New Roman" w:hAnsi="Times New Roman" w:cs="Times New Roman"/>
+            <w:color w:val="auto"/>
+            <w:sz w:val="28"/>
+            <w:szCs w:val="28"/>
+            <w:u w:val="none"/>
+          </w:rPr>
+          <w:t>producing more solar</w:t>
+        </w:r>
+      </w:hyperlink>
+      <w:r>
+        <w:rPr>
+          <w:rFonts w:ascii="Times New Roman" w:hAnsi="Times New Roman" w:cs="Times New Roman"/>
+          <w:sz w:val="28"/>
+          <w:szCs w:val="28"/>
+        </w:rPr>
+        <w:t> energy than it has the infrastructure to consume.</w:t>
+      </w:r>
+    </w:p>
+    <w:p>
+      <w:pPr>
+        <w:shd w:val="clear" w:color="auto" w:fill="FFFFFF"/>
+        <w:rPr>
+          <w:rFonts w:ascii="Times New Roman" w:hAnsi="Times New Roman" w:cs="Times New Roman"/>
+          <w:sz w:val="28"/>
+          <w:szCs w:val="28"/>
+        </w:rPr>
+      </w:pPr>
+      <w:r>
+        <w:rPr>
+          <w:rFonts w:ascii="Times New Roman" w:hAnsi="Times New Roman" w:cs="Times New Roman"/>
+          <w:sz w:val="28"/>
+          <w:szCs w:val="28"/>
+        </w:rPr>
+        <w:t>In 2016, there was one new solar panel installation every 84 seconds.</w:t>
+      </w:r>
+    </w:p>
+    <w:p>
+      <w:pPr>
+        <w:shd w:val="clear" w:color="auto" w:fill="FFFFFF"/>
+        <w:rPr>
+          <w:rFonts w:ascii="Times New Roman" w:hAnsi="Times New Roman" w:cs="Times New Roman"/>
+          <w:sz w:val="28"/>
+          <w:szCs w:val="28"/>
+        </w:rPr>
+      </w:pPr>
+      <w:r>
+        <w:rPr>
+          <w:rFonts w:ascii="Times New Roman" w:hAnsi="Times New Roman" w:cs="Times New Roman"/>
+          <w:sz w:val="28"/>
+          <w:szCs w:val="28"/>
+        </w:rPr>
+        <w:t xml:space="preserve">NASA is </w:t>
+      </w:r>
+      <w:r>
+        <w:rPr>
+          <w:rFonts w:ascii="Times New Roman" w:hAnsi="Times New Roman" w:cs="Times New Roman"/>
+          <w:sz w:val="28"/>
+          <w:szCs w:val="28"/>
+        </w:rPr>
+        <w:t>presently working on a solar-powered aircraft.</w:t>
+      </w:r>
+    </w:p>
+    <w:p>
+      <w:pPr>
+        <w:shd w:val="clear" w:color="auto" w:fill="FFFFFF"/>
+        <w:ind w:left="360"/>
+        <w:rPr>
+          <w:rFonts w:ascii="Times New Roman" w:hAnsi="Times New Roman" w:cs="Times New Roman"/>
+          <w:sz w:val="28"/>
+          <w:szCs w:val="28"/>
+        </w:rPr>
+      </w:pPr>
+    </w:p>
+    <w:p>
+      <w:pPr>
+        <w:shd w:val="clear" w:color="auto" w:fill="FFFFFF"/>
+        <w:rPr>
+          <w:rStyle w:val="Strong"/>
+          <w:rFonts w:ascii="Times New Roman" w:hAnsi="Times New Roman" w:cs="Times New Roman"/>
+          <w:b w:val="0"/>
+          <w:bCs w:val="0"/>
+          <w:sz w:val="28"/>
+          <w:szCs w:val="28"/>
+        </w:rPr>
+      </w:pPr>
+      <w:r>
+        <w:rPr>
+          <w:rFonts w:ascii="Times New Roman" w:hAnsi="Times New Roman" w:cs="Times New Roman"/>
+          <w:sz w:val="28"/>
+          <w:szCs w:val="28"/>
+        </w:rPr>
+        <w:t>The first solar-powered calculators were invented in 1978.</w:t>
+      </w:r>
+    </w:p>
+    <w:p>
+      <w:pPr>
+        <w:shd w:val="clear" w:color="auto" w:fill="FFFFFF"/>
+        <w:rPr>
+          <w:rFonts w:ascii="Times New Roman" w:hAnsi="Times New Roman" w:cs="Times New Roman"/>
+          <w:sz w:val="28"/>
+          <w:szCs w:val="28"/>
+        </w:rPr>
+      </w:pPr>
+      <w:r>
+        <w:rPr>
+          <w:rFonts w:ascii="Times New Roman" w:hAnsi="Times New Roman" w:cs="Times New Roman"/>
+          <w:sz w:val="28"/>
+          <w:szCs w:val="28"/>
+        </w:rPr>
+        <w:t>Currently, the sun burns hydrogen. One day when all the hydrogen is gone, it will switch to helium—but that doesn’t matter for solar panels. They’ll continue to use the sun’s rays to create electricity to power our homes.</w:t>
+      </w:r>
+    </w:p>
+    <w:p>
+      <w:pPr>
+        <w:shd w:val="clear" w:color="auto" w:fill="FFFFFF"/>
+        <w:rPr>
+          <w:rFonts w:ascii="Times New Roman" w:eastAsia="Times New Roman" w:hAnsi="Times New Roman" w:cs="Times New Roman"/>
+          <w:sz w:val="28"/>
+          <w:szCs w:val="28"/>
+        </w:rPr>
+      </w:pPr>
+    </w:p>
+    <w:p>
+      <w:pPr>
+        <w:shd w:val="clear" w:color="auto" w:fill="FFFFFF"/>
+        <w:rPr>
+          <w:rFonts w:ascii="Times New Roman" w:hAnsi="Times New Roman" w:cs="Times New Roman"/>
+          <w:sz w:val="28"/>
+          <w:szCs w:val="28"/>
+        </w:rPr>
+      </w:pPr>
+      <w:r>
+        <w:rPr>
+          <w:rFonts w:ascii="Times New Roman" w:hAnsi="Times New Roman" w:cs="Times New Roman"/>
+          <w:sz w:val="28"/>
+          <w:szCs w:val="28"/>
+        </w:rPr>
+        <w:t>Solar power is one of the cleanest, most sustainable, and most renewable resources in the world</w:t>
+      </w:r>
+      <w:r>
+        <w:rPr>
+          <w:rFonts w:ascii="Times New Roman" w:hAnsi="Times New Roman" w:cs="Times New Roman"/>
+          <w:sz w:val="28"/>
+          <w:szCs w:val="28"/>
+        </w:rPr>
+        <w:t>, but</w:t>
+      </w:r>
+    </w:p>
+    <w:p>
+      <w:pPr>
+        <w:shd w:val="clear" w:color="auto" w:fill="FFFFFF"/>
+        <w:rPr>
+          <w:rFonts w:ascii="Times New Roman" w:hAnsi="Times New Roman" w:cs="Times New Roman"/>
+          <w:sz w:val="28"/>
+          <w:szCs w:val="28"/>
+        </w:rPr>
+      </w:pPr>
+      <w:r>
+        <w:rPr>
+          <w:rFonts w:ascii="Times New Roman" w:hAnsi="Times New Roman" w:cs="Times New Roman"/>
+          <w:sz w:val="28"/>
+          <w:szCs w:val="28"/>
+        </w:rPr>
+        <w:t>In order to power the entire earth on renewable energy, we would need to install solar panels on over 191,000 square miles.</w:t>
+      </w:r>
+      <w:r>
+        <w:rPr>
+          <w:rFonts w:ascii="Times New Roman" w:hAnsi="Times New Roman" w:cs="Times New Roman"/>
+          <w:sz w:val="28"/>
+          <w:szCs w:val="28"/>
+          <w:vertAlign w:val="superscript"/>
+        </w:rPr>
+        <w:t>2</w:t>
+      </w:r>
+      <w:r>
+        <w:rPr>
+          <w:rFonts w:ascii="Times New Roman" w:hAnsi="Times New Roman" w:cs="Times New Roman"/>
+          <w:sz w:val="28"/>
+          <w:szCs w:val="28"/>
+        </w:rPr>
+        <w:t> Considering there are over 57million square miles of land on earth, we have room to spare.</w:t>
+      </w:r>
+    </w:p>
+    <w:p>
+      <w:pPr>
+        <w:shd w:val="clear" w:color="auto" w:fill="FFFFFF"/>
+        <w:rPr>
+          <w:rFonts w:ascii="Times New Roman" w:hAnsi="Times New Roman" w:cs="Times New Roman"/>
+          <w:sz w:val="28"/>
+          <w:szCs w:val="28"/>
+        </w:rPr>
+      </w:pPr>
+    </w:p>
+    <w:p>
+      <w:pPr>
+        <w:shd w:val="clear" w:color="auto" w:fill="FFFFFF"/>
+        <w:rPr>
+          <w:rFonts w:ascii="Times New Roman" w:hAnsi="Times New Roman" w:cs="Times New Roman"/>
+          <w:sz w:val="28"/>
+          <w:szCs w:val="28"/>
+        </w:rPr>
+      </w:pPr>
+      <w:r>
+        <w:rPr>
+          <w:rFonts w:ascii="Times New Roman" w:hAnsi="Times New Roman" w:cs="Times New Roman"/>
+          <w:sz w:val="28"/>
+          <w:szCs w:val="28"/>
+        </w:rPr>
+        <w:t>What direction In the United States, solar panels need to face to capture optimal sunlight?</w:t>
+      </w:r>
+    </w:p>
+    <w:p>
+      <w:pPr>
+        <w:shd w:val="clear" w:color="auto" w:fill="FFFFFF"/>
+        <w:rPr>
+          <w:rFonts w:ascii="Times New Roman" w:hAnsi="Times New Roman" w:cs="Times New Roman"/>
+          <w:color w:val="FF9300"/>
           <w:sz w:val="36"/>
           <w:szCs w:val="36"/>
         </w:rPr>
+      </w:pPr>
+      <w:r>
+        <w:rPr>
+          <w:rFonts w:ascii="Times New Roman" w:hAnsi="Times New Roman" w:cs="Times New Roman"/>
+          <w:color w:val="FF9300"/>
+          <w:sz w:val="36"/>
+          <w:szCs w:val="36"/>
+        </w:rPr>
         <w:lastRenderedPageBreak/>
-        <w:t>Abstract</w:t>
-      </w:r>
+        <w:t>Analysis</w:t>
+      </w:r>
+    </w:p>
+    <w:p>
+      <w:pPr>
+        <w:shd w:val="clear" w:color="auto" w:fill="FFFFFF"/>
+        <w:rPr>
+          <w:rFonts w:ascii="Times New Roman" w:hAnsi="Times New Roman" w:cs="Times New Roman"/>
+          <w:sz w:val="28"/>
+          <w:szCs w:val="28"/>
+        </w:rPr>
+      </w:pPr>
+    </w:p>
+    <w:p>
+      <w:pPr>
+        <w:shd w:val="clear" w:color="auto" w:fill="FFFFFF"/>
+        <w:rPr>
+          <w:rFonts w:ascii="Times New Roman" w:hAnsi="Times New Roman" w:cs="Times New Roman"/>
+          <w:sz w:val="28"/>
+          <w:szCs w:val="28"/>
+        </w:rPr>
+      </w:pPr>
+    </w:p>
+    <w:p>
+      <w:pPr>
+        <w:shd w:val="clear" w:color="auto" w:fill="FFFFFF"/>
+        <w:rPr>
+          <w:rFonts w:ascii="Times New Roman" w:hAnsi="Times New Roman" w:cs="Times New Roman"/>
+          <w:sz w:val="28"/>
+          <w:szCs w:val="28"/>
+        </w:rPr>
+      </w:pPr>
+    </w:p>
+    <w:p>
+      <w:pPr>
+        <w:shd w:val="clear" w:color="auto" w:fill="FFFFFF"/>
+        <w:rPr>
+          <w:rFonts w:ascii="Times New Roman" w:hAnsi="Times New Roman" w:cs="Times New Roman"/>
+          <w:sz w:val="28"/>
+          <w:szCs w:val="28"/>
+        </w:rPr>
+      </w:pPr>
+      <w:r>
+        <w:rPr>
+          <w:rFonts w:ascii="Times New Roman" w:hAnsi="Times New Roman" w:cs="Times New Roman"/>
+          <w:sz w:val="28"/>
+          <w:szCs w:val="28"/>
+        </w:rPr>
+        <w:t>Solar power is measured like all electricity—in watts (kilowatts, megawatts, gigawatts, and terawatts). One thousand watts equal one kilowatt, 1,000 kilowatts equal one megawatt, 1,000 megawatts equal one gigawatt, and 1,000 gigawatts equal one terawatt.</w:t>
+      </w:r>
+    </w:p>
+    <w:p>
+      <w:pPr>
+        <w:numPr>
+          <w:ilvl w:val="0"/>
+          <w:numId w:val="1"/>
+        </w:numPr>
+        <w:shd w:val="clear" w:color="auto" w:fill="FFFFFF"/>
+        <w:rPr>
+          <w:rFonts w:ascii="Times New Roman" w:hAnsi="Times New Roman" w:cs="Times New Roman"/>
+          <w:sz w:val="28"/>
+          <w:szCs w:val="28"/>
+        </w:rPr>
+      </w:pPr>
+      <w:r>
+        <w:rPr>
+          <w:rFonts w:ascii="Times New Roman" w:hAnsi="Times New Roman" w:cs="Times New Roman"/>
+          <w:sz w:val="28"/>
+          <w:szCs w:val="28"/>
+        </w:rPr>
+        <w:t>Most solar panels have 200- or 250-watt capacities.</w:t>
+      </w:r>
+    </w:p>
+    <w:p>
+      <w:pPr>
+        <w:numPr>
+          <w:ilvl w:val="0"/>
+          <w:numId w:val="1"/>
+        </w:numPr>
+        <w:shd w:val="clear" w:color="auto" w:fill="FFFFFF"/>
+        <w:rPr>
+          <w:rFonts w:ascii="Times New Roman" w:hAnsi="Times New Roman" w:cs="Times New Roman"/>
+          <w:sz w:val="28"/>
+          <w:szCs w:val="28"/>
+        </w:rPr>
+      </w:pPr>
+      <w:r>
+        <w:rPr>
+          <w:rFonts w:ascii="Times New Roman" w:hAnsi="Times New Roman" w:cs="Times New Roman"/>
+          <w:sz w:val="28"/>
+          <w:szCs w:val="28"/>
+        </w:rPr>
+        <w:t>The majority of solar panels can produce eight to ten kilowatts of energy per square foot.</w:t>
+      </w:r>
+    </w:p>
+    <w:p>
+      <w:pPr>
+        <w:numPr>
+          <w:ilvl w:val="0"/>
+          <w:numId w:val="1"/>
+        </w:numPr>
+        <w:shd w:val="clear" w:color="auto" w:fill="FFFFFF"/>
+        <w:rPr>
+          <w:rFonts w:ascii="Times New Roman" w:hAnsi="Times New Roman" w:cs="Times New Roman"/>
+          <w:sz w:val="28"/>
+          <w:szCs w:val="28"/>
+        </w:rPr>
+      </w:pPr>
+      <w:r>
+        <w:rPr>
+          <w:rFonts w:ascii="Times New Roman" w:hAnsi="Times New Roman" w:cs="Times New Roman"/>
+          <w:sz w:val="28"/>
+          <w:szCs w:val="28"/>
+        </w:rPr>
+        <w:t>Most homes consume nearly 11,000 kilowatt-hours of energy each year,</w:t>
+      </w:r>
+      <w:r>
+        <w:rPr>
+          <w:rFonts w:ascii="Times New Roman" w:hAnsi="Times New Roman" w:cs="Times New Roman"/>
+          <w:sz w:val="28"/>
+          <w:szCs w:val="28"/>
+          <w:vertAlign w:val="superscript"/>
+        </w:rPr>
+        <w:t> 1</w:t>
+      </w:r>
+      <w:r>
+        <w:rPr>
+          <w:rFonts w:ascii="Times New Roman" w:hAnsi="Times New Roman" w:cs="Times New Roman"/>
+          <w:sz w:val="28"/>
+          <w:szCs w:val="28"/>
+        </w:rPr>
+        <w:t> meaning that to power your entire home off the grid, you’d need upwards of 30 250-watt solar panels that get a daily average of four hours of full sunlight.</w:t>
+      </w:r>
+    </w:p>
+    <w:p>
+      <w:pPr>
+        <w:shd w:val="clear" w:color="auto" w:fill="FFFFFF"/>
+        <w:rPr>
+          <w:rFonts w:ascii="Times New Roman" w:hAnsi="Times New Roman" w:cs="Times New Roman"/>
+          <w:sz w:val="28"/>
+          <w:szCs w:val="28"/>
+        </w:rPr>
+      </w:pPr>
+    </w:p>
+    <w:p>
+      <w:pPr>
+        <w:shd w:val="clear" w:color="auto" w:fill="FFFFFF"/>
+        <w:rPr>
+          <w:rFonts w:ascii="Times New Roman" w:hAnsi="Times New Roman" w:cs="Times New Roman"/>
+          <w:sz w:val="28"/>
+          <w:szCs w:val="28"/>
+        </w:rPr>
+      </w:pPr>
+      <w:r>
+        <w:rPr>
+          <w:rFonts w:ascii="Times New Roman" w:hAnsi="Times New Roman" w:cs="Times New Roman"/>
+          <w:sz w:val="28"/>
+          <w:szCs w:val="28"/>
+        </w:rPr>
+        <w:t>Temperature in CA</w:t>
+      </w:r>
+    </w:p>
+    <w:p>
+      <w:pPr>
+        <w:shd w:val="clear" w:color="auto" w:fill="FFFFFF"/>
+        <w:rPr>
+          <w:rFonts w:ascii="Times New Roman" w:hAnsi="Times New Roman" w:cs="Times New Roman"/>
+          <w:sz w:val="28"/>
+          <w:szCs w:val="28"/>
+        </w:rPr>
+      </w:pPr>
+      <w:r>
+        <w:rPr>
+          <w:rFonts w:ascii="Times New Roman" w:hAnsi="Times New Roman" w:cs="Times New Roman"/>
+          <w:sz w:val="28"/>
+          <w:szCs w:val="28"/>
+        </w:rPr>
+        <w:t>Climate zones in CA</w:t>
+      </w:r>
+    </w:p>
+    <w:p>
+      <w:pPr>
+        <w:shd w:val="clear" w:color="auto" w:fill="FFFFFF"/>
+        <w:rPr>
+          <w:rFonts w:ascii="Times New Roman" w:hAnsi="Times New Roman" w:cs="Times New Roman"/>
+          <w:sz w:val="28"/>
+          <w:szCs w:val="28"/>
+        </w:rPr>
+      </w:pPr>
+    </w:p>
+    <w:p>
+      <w:pPr>
+        <w:shd w:val="clear" w:color="auto" w:fill="FFFFFF"/>
+        <w:rPr>
+          <w:rFonts w:ascii="Helvetica Neue" w:hAnsi="Helvetica Neue"/>
+          <w:color w:val="666766"/>
+        </w:rPr>
+      </w:pPr>
+    </w:p>
+    <w:p>
+      <w:pPr>
+        <w:shd w:val="clear" w:color="auto" w:fill="FFFFFF"/>
+        <w:rPr>
+          <w:rFonts w:ascii="Helvetica Neue" w:hAnsi="Helvetica Neue"/>
+          <w:color w:val="666766"/>
+        </w:rPr>
+      </w:pPr>
+    </w:p>
+    <w:p>
+      <w:pPr>
+        <w:pStyle w:val="NormalWeb"/>
+        <w:shd w:val="clear" w:color="auto" w:fill="FFFFFF"/>
+        <w:spacing w:before="0" w:beforeAutospacing="0" w:after="450" w:afterAutospacing="0"/>
+        <w:jc w:val="center"/>
+        <w:rPr>
+          <w:rFonts w:ascii="Helvetica Neue" w:hAnsi="Helvetica Neue"/>
+        </w:rPr>
+      </w:pPr>
+    </w:p>
+    <w:p>
+      <w:pPr>
+        <w:pStyle w:val="NormalWeb"/>
+        <w:shd w:val="clear" w:color="auto" w:fill="FFFFFF"/>
+        <w:spacing w:before="0" w:beforeAutospacing="0" w:after="450" w:afterAutospacing="0"/>
+        <w:jc w:val="center"/>
+        <w:rPr>
+          <w:rFonts w:ascii="Helvetica Neue" w:hAnsi="Helvetica Neue"/>
+        </w:rPr>
+      </w:pPr>
+    </w:p>
+    <w:p>
+      <w:pPr>
+        <w:pStyle w:val="NormalWeb"/>
+        <w:shd w:val="clear" w:color="auto" w:fill="FFFFFF"/>
+        <w:spacing w:before="0" w:beforeAutospacing="0" w:after="450" w:afterAutospacing="0"/>
+        <w:jc w:val="center"/>
+        <w:rPr>
+          <w:rFonts w:ascii="Helvetica Neue" w:hAnsi="Helvetica Neue"/>
+        </w:rPr>
+      </w:pPr>
+    </w:p>
+    <w:p>
+      <w:pPr>
+        <w:pStyle w:val="NormalWeb"/>
+        <w:shd w:val="clear" w:color="auto" w:fill="FFFFFF"/>
+        <w:spacing w:before="0" w:beforeAutospacing="0" w:after="450" w:afterAutospacing="0"/>
+        <w:jc w:val="center"/>
+        <w:rPr>
+          <w:rFonts w:ascii="Helvetica Neue" w:hAnsi="Helvetica Neue"/>
+        </w:rPr>
+      </w:pPr>
+    </w:p>
+    <w:p>
+      <w:pPr>
+        <w:pStyle w:val="NormalWeb"/>
+        <w:shd w:val="clear" w:color="auto" w:fill="FFFFFF"/>
+        <w:spacing w:before="0" w:beforeAutospacing="0" w:after="450" w:afterAutospacing="0"/>
+        <w:jc w:val="center"/>
+        <w:rPr>
+          <w:rFonts w:ascii="Helvetica Neue" w:hAnsi="Helvetica Neue"/>
+        </w:rPr>
+      </w:pPr>
+    </w:p>
+    <w:p>
+      <w:pPr>
+        <w:pStyle w:val="NormalWeb"/>
+        <w:shd w:val="clear" w:color="auto" w:fill="FFFFFF"/>
+        <w:spacing w:before="0" w:beforeAutospacing="0" w:after="450" w:afterAutospacing="0"/>
+        <w:jc w:val="center"/>
+        <w:rPr>
+          <w:rFonts w:ascii="Helvetica Neue" w:hAnsi="Helvetica Neue"/>
+        </w:rPr>
+      </w:pPr>
+    </w:p>
+    <w:p>
+      <w:pPr>
+        <w:pStyle w:val="NormalWeb"/>
+        <w:shd w:val="clear" w:color="auto" w:fill="FFFFFF"/>
+        <w:spacing w:before="0" w:beforeAutospacing="0" w:after="450" w:afterAutospacing="0"/>
+        <w:jc w:val="center"/>
+        <w:rPr>
+          <w:rFonts w:ascii="Helvetica Neue" w:hAnsi="Helvetica Neue"/>
+        </w:rPr>
+      </w:pPr>
+    </w:p>
+    <w:p>
+      <w:pPr>
+        <w:pStyle w:val="NormalWeb"/>
+        <w:shd w:val="clear" w:color="auto" w:fill="FFFFFF"/>
+        <w:spacing w:before="0" w:beforeAutospacing="0" w:after="450" w:afterAutospacing="0"/>
+        <w:jc w:val="center"/>
+        <w:rPr>
+          <w:rFonts w:ascii="Helvetica Neue" w:hAnsi="Helvetica Neue"/>
+        </w:rPr>
+      </w:pPr>
+    </w:p>
+    <w:p>
+      <w:pPr>
+        <w:pStyle w:val="NormalWeb"/>
+        <w:shd w:val="clear" w:color="auto" w:fill="FFFFFF"/>
+        <w:spacing w:before="0" w:beforeAutospacing="0" w:after="450" w:afterAutospacing="0"/>
+        <w:jc w:val="center"/>
+        <w:rPr>
+          <w:rFonts w:ascii="Helvetica Neue" w:hAnsi="Helvetica Neue"/>
+        </w:rPr>
+      </w:pPr>
+    </w:p>
+    <w:p>
+      <w:pPr>
+        <w:pStyle w:val="NormalWeb"/>
+        <w:shd w:val="clear" w:color="auto" w:fill="FFFFFF"/>
+        <w:spacing w:before="0" w:beforeAutospacing="0" w:after="450" w:afterAutospacing="0"/>
+        <w:jc w:val="center"/>
+        <w:rPr>
+          <w:rFonts w:ascii="Helvetica Neue" w:hAnsi="Helvetica Neue"/>
+        </w:rPr>
+      </w:pPr>
+      <w:r>
+        <w:rPr>
+          <w:rFonts w:ascii="Helvetica Neue" w:hAnsi="Helvetica Neue"/>
+        </w:rPr>
+        <w:lastRenderedPageBreak/>
+        <w:t>Resources</w:t>
+      </w:r>
+    </w:p>
+    <w:p>
+      <w:pPr>
+        <w:pStyle w:val="NormalWeb"/>
+        <w:shd w:val="clear" w:color="auto" w:fill="FFFFFF"/>
+        <w:spacing w:before="0" w:beforeAutospacing="0" w:after="450" w:afterAutospacing="0"/>
+        <w:rPr>
+          <w:rFonts w:ascii="Helvetica Neue" w:hAnsi="Helvetica Neue"/>
+        </w:rPr>
+      </w:pPr>
+      <w:hyperlink r:id="rId17" w:history="1">
+        <w:r>
+          <w:rPr>
+            <w:rStyle w:val="Hyperlink"/>
+            <w:rFonts w:ascii="Helvetica Neue" w:hAnsi="Helvetica Neue"/>
+            <w:color w:val="auto"/>
+          </w:rPr>
+          <w:t>https://news.energysage.com/health-environmental-benefits-of-solar-energy/</w:t>
+        </w:r>
+      </w:hyperlink>
+    </w:p>
+    <w:p>
+      <w:pPr>
+        <w:pStyle w:val="NormalWeb"/>
+        <w:shd w:val="clear" w:color="auto" w:fill="FFFFFF"/>
+        <w:spacing w:before="0" w:beforeAutospacing="0" w:after="450" w:afterAutospacing="0"/>
+        <w:rPr>
+          <w:rFonts w:ascii="Helvetica Neue" w:hAnsi="Helvetica Neue"/>
+        </w:rPr>
+      </w:pPr>
+      <w:proofErr w:type="spellStart"/>
+      <w:r>
+        <w:rPr>
+          <w:rFonts w:ascii="Helvetica Neue" w:hAnsi="Helvetica Neue"/>
+          <w:i/>
+          <w:iCs/>
+        </w:rPr>
+        <w:t>EnergySage</w:t>
+      </w:r>
+      <w:proofErr w:type="spellEnd"/>
+      <w:r>
+        <w:rPr>
+          <w:rFonts w:ascii="Helvetica Neue" w:hAnsi="Helvetica Neue"/>
+          <w:i/>
+          <w:iCs/>
+        </w:rPr>
+        <w:t>, “</w:t>
+      </w:r>
+      <w:hyperlink r:id="rId18" w:tgtFrame="_blank" w:history="1">
+        <w:r>
+          <w:rPr>
+            <w:rFonts w:ascii="Helvetica Neue" w:hAnsi="Helvetica Neue"/>
+            <w:i/>
+            <w:iCs/>
+            <w:u w:val="single"/>
+          </w:rPr>
+          <w:t>How much do solar panels cost in the U.S.</w:t>
+        </w:r>
+      </w:hyperlink>
+      <w:r>
+        <w:rPr>
+          <w:rFonts w:ascii="Helvetica Neue" w:hAnsi="Helvetica Neue"/>
+          <w:i/>
+          <w:iCs/>
+        </w:rPr>
+        <w:t>?”</w:t>
+      </w:r>
+    </w:p>
+    <w:p>
+      <w:pPr>
+        <w:shd w:val="clear" w:color="auto" w:fill="FFFFFF"/>
+        <w:rPr>
+          <w:rFonts w:ascii="Helvetica Neue" w:eastAsia="Times New Roman" w:hAnsi="Helvetica Neue" w:cs="Times New Roman"/>
+        </w:rPr>
+      </w:pPr>
+      <w:r>
+        <w:rPr>
+          <w:rFonts w:ascii="Helvetica Neue" w:eastAsia="Times New Roman" w:hAnsi="Helvetica Neue" w:cs="Times New Roman"/>
+          <w:i/>
+          <w:iCs/>
+        </w:rPr>
+        <w:t>Energy Informative, “</w:t>
+      </w:r>
+      <w:hyperlink r:id="rId19" w:tgtFrame="_blank" w:history="1">
+        <w:r>
+          <w:rPr>
+            <w:rFonts w:ascii="Helvetica Neue" w:eastAsia="Times New Roman" w:hAnsi="Helvetica Neue" w:cs="Times New Roman"/>
+            <w:i/>
+            <w:iCs/>
+            <w:u w:val="single"/>
+          </w:rPr>
+          <w:t>How Long to Pay Off my Solar Panels?</w:t>
+        </w:r>
+      </w:hyperlink>
+      <w:r>
+        <w:rPr>
+          <w:rFonts w:ascii="Helvetica Neue" w:eastAsia="Times New Roman" w:hAnsi="Helvetica Neue" w:cs="Times New Roman"/>
+          <w:i/>
+          <w:iCs/>
+        </w:rPr>
+        <w:t>”</w:t>
+      </w:r>
+    </w:p>
+    <w:p>
+      <w:pPr>
+        <w:shd w:val="clear" w:color="auto" w:fill="FFFFFF"/>
+        <w:rPr>
+          <w:rFonts w:ascii="Helvetica Neue" w:eastAsia="Times New Roman" w:hAnsi="Helvetica Neue" w:cs="Times New Roman"/>
+          <w:i/>
+          <w:iCs/>
+        </w:rPr>
+      </w:pPr>
+    </w:p>
+    <w:p>
+      <w:pPr>
+        <w:shd w:val="clear" w:color="auto" w:fill="FFFFFF"/>
+        <w:rPr>
+          <w:rFonts w:ascii="Helvetica Neue" w:eastAsia="Times New Roman" w:hAnsi="Helvetica Neue" w:cs="Times New Roman"/>
+        </w:rPr>
+      </w:pPr>
+      <w:r>
+        <w:rPr>
+          <w:rFonts w:ascii="Helvetica Neue" w:eastAsia="Times New Roman" w:hAnsi="Helvetica Neue" w:cs="Times New Roman"/>
+          <w:i/>
+          <w:iCs/>
+        </w:rPr>
+        <w:t>National Association of Home Builders, “</w:t>
+      </w:r>
+      <w:hyperlink r:id="rId20" w:tgtFrame="_blank" w:history="1">
+        <w:r>
+          <w:rPr>
+            <w:rFonts w:ascii="Helvetica Neue" w:eastAsia="Times New Roman" w:hAnsi="Helvetica Neue" w:cs="Times New Roman"/>
+            <w:i/>
+            <w:iCs/>
+            <w:u w:val="single"/>
+          </w:rPr>
+          <w:t xml:space="preserve">Average Monthly Electrical Bill by State </w:t>
+        </w:r>
+        <w:r>
+          <w:rPr>
+            <w:rFonts w:ascii="Helvetica Neue" w:eastAsia="Times New Roman" w:hAnsi="Helvetica Neue" w:cs="Times New Roman"/>
+            <w:i/>
+            <w:iCs/>
+            <w:u w:val="single"/>
+          </w:rPr>
+          <w:softHyphen/>
+          <w:t>– Updated Data</w:t>
+        </w:r>
+      </w:hyperlink>
+      <w:r>
+        <w:rPr>
+          <w:rFonts w:ascii="Helvetica Neue" w:eastAsia="Times New Roman" w:hAnsi="Helvetica Neue" w:cs="Times New Roman"/>
+          <w:i/>
+          <w:iCs/>
+        </w:rPr>
+        <w:t>”</w:t>
+      </w:r>
+    </w:p>
+    <w:p>
+      <w:pPr>
+        <w:shd w:val="clear" w:color="auto" w:fill="FFFFFF"/>
+        <w:rPr>
+          <w:rFonts w:ascii="Helvetica Neue" w:eastAsia="Times New Roman" w:hAnsi="Helvetica Neue" w:cs="Times New Roman"/>
+          <w:i/>
+          <w:iCs/>
+        </w:rPr>
+      </w:pPr>
+    </w:p>
+    <w:p>
+      <w:pPr>
+        <w:shd w:val="clear" w:color="auto" w:fill="FFFFFF"/>
+        <w:rPr>
+          <w:rFonts w:ascii="Helvetica Neue" w:eastAsia="Times New Roman" w:hAnsi="Helvetica Neue" w:cs="Times New Roman"/>
+        </w:rPr>
+      </w:pPr>
+      <w:r>
+        <w:rPr>
+          <w:rFonts w:ascii="Helvetica Neue" w:eastAsia="Times New Roman" w:hAnsi="Helvetica Neue" w:cs="Times New Roman"/>
+          <w:i/>
+          <w:iCs/>
+        </w:rPr>
+        <w:t>Energy Informative, “</w:t>
+      </w:r>
+      <w:hyperlink r:id="rId21" w:tgtFrame="_blank" w:history="1">
+        <w:r>
+          <w:rPr>
+            <w:rFonts w:ascii="Helvetica Neue" w:eastAsia="Times New Roman" w:hAnsi="Helvetica Neue" w:cs="Times New Roman"/>
+            <w:i/>
+            <w:iCs/>
+            <w:u w:val="single"/>
+          </w:rPr>
+          <w:t>How Long to Pay Off my Solar Panels?</w:t>
+        </w:r>
+      </w:hyperlink>
+      <w:r>
+        <w:rPr>
+          <w:rFonts w:ascii="Helvetica Neue" w:eastAsia="Times New Roman" w:hAnsi="Helvetica Neue" w:cs="Times New Roman"/>
+          <w:i/>
+          <w:iCs/>
+        </w:rPr>
+        <w:t>”</w:t>
+      </w:r>
+    </w:p>
+    <w:p>
+      <w:pPr>
+        <w:shd w:val="clear" w:color="auto" w:fill="FFFFFF"/>
+        <w:rPr>
+          <w:rFonts w:ascii="Helvetica Neue" w:eastAsia="Times New Roman" w:hAnsi="Helvetica Neue" w:cs="Times New Roman"/>
+          <w:i/>
+          <w:iCs/>
+        </w:rPr>
+      </w:pPr>
+    </w:p>
+    <w:p>
+      <w:pPr>
+        <w:shd w:val="clear" w:color="auto" w:fill="FFFFFF"/>
+        <w:rPr>
+          <w:rFonts w:ascii="Helvetica Neue" w:eastAsia="Times New Roman" w:hAnsi="Helvetica Neue" w:cs="Times New Roman"/>
+        </w:rPr>
+      </w:pPr>
+      <w:r>
+        <w:rPr>
+          <w:rFonts w:ascii="Helvetica Neue" w:eastAsia="Times New Roman" w:hAnsi="Helvetica Neue" w:cs="Times New Roman"/>
+          <w:i/>
+          <w:iCs/>
+        </w:rPr>
+        <w:t>Solar Energy Industries Association, “</w:t>
+      </w:r>
+      <w:hyperlink r:id="rId22" w:tgtFrame="_blank" w:history="1">
+        <w:r>
+          <w:rPr>
+            <w:rFonts w:ascii="Helvetica Neue" w:eastAsia="Times New Roman" w:hAnsi="Helvetica Neue" w:cs="Times New Roman"/>
+            <w:i/>
+            <w:iCs/>
+            <w:u w:val="single"/>
+          </w:rPr>
+          <w:t>Top 10 Solar States</w:t>
+        </w:r>
+      </w:hyperlink>
+      <w:r>
+        <w:rPr>
+          <w:rFonts w:ascii="Helvetica Neue" w:eastAsia="Times New Roman" w:hAnsi="Helvetica Neue" w:cs="Times New Roman"/>
+          <w:i/>
+          <w:iCs/>
+        </w:rPr>
+        <w:t>”</w:t>
+      </w:r>
+    </w:p>
+    <w:p>
+      <w:pPr>
+        <w:shd w:val="clear" w:color="auto" w:fill="FFFFFF"/>
+        <w:rPr>
+          <w:rFonts w:ascii="Helvetica Neue" w:eastAsia="Times New Roman" w:hAnsi="Helvetica Neue" w:cs="Times New Roman"/>
+        </w:rPr>
+      </w:pPr>
+      <w:r>
+        <w:rPr>
+          <w:rFonts w:ascii="Helvetica Neue" w:eastAsia="Times New Roman" w:hAnsi="Helvetica Neue" w:cs="Times New Roman"/>
+          <w:i/>
+          <w:iCs/>
+        </w:rPr>
+        <w:t>The Solar Foundation, “</w:t>
+      </w:r>
+      <w:hyperlink r:id="rId23" w:anchor="793c251429dd" w:tgtFrame="_blank" w:history="1">
+        <w:r>
+          <w:rPr>
+            <w:rFonts w:ascii="Helvetica Neue" w:eastAsia="Times New Roman" w:hAnsi="Helvetica Neue" w:cs="Times New Roman"/>
+            <w:i/>
+            <w:iCs/>
+            <w:u w:val="single"/>
+          </w:rPr>
+          <w:t>National Solar Jobs Census</w:t>
+        </w:r>
+      </w:hyperlink>
+      <w:r>
+        <w:rPr>
+          <w:rFonts w:ascii="Helvetica Neue" w:eastAsia="Times New Roman" w:hAnsi="Helvetica Neue" w:cs="Times New Roman"/>
+          <w:i/>
+          <w:iCs/>
+        </w:rPr>
+        <w:t>”</w:t>
+      </w:r>
+    </w:p>
+    <w:p>
+      <w:pPr>
+        <w:shd w:val="clear" w:color="auto" w:fill="FFFFFF"/>
+        <w:rPr>
+          <w:rFonts w:ascii="Helvetica Neue" w:eastAsia="Times New Roman" w:hAnsi="Helvetica Neue" w:cs="Times New Roman"/>
+          <w:i/>
+          <w:iCs/>
+        </w:rPr>
+      </w:pPr>
+    </w:p>
+    <w:p>
+      <w:pPr>
+        <w:shd w:val="clear" w:color="auto" w:fill="FFFFFF"/>
+        <w:rPr>
+          <w:rFonts w:ascii="Helvetica Neue" w:eastAsia="Times New Roman" w:hAnsi="Helvetica Neue" w:cs="Times New Roman"/>
+        </w:rPr>
+      </w:pPr>
+      <w:r>
+        <w:rPr>
+          <w:rFonts w:ascii="Helvetica Neue" w:eastAsia="Times New Roman" w:hAnsi="Helvetica Neue" w:cs="Times New Roman"/>
+          <w:i/>
+          <w:iCs/>
+        </w:rPr>
+        <w:t>Solar Energy Industries Association, “</w:t>
+      </w:r>
+      <w:hyperlink r:id="rId24" w:tgtFrame="_blank" w:history="1">
+        <w:r>
+          <w:rPr>
+            <w:rFonts w:ascii="Helvetica Neue" w:eastAsia="Times New Roman" w:hAnsi="Helvetica Neue" w:cs="Times New Roman"/>
+            <w:i/>
+            <w:iCs/>
+            <w:u w:val="single"/>
+          </w:rPr>
+          <w:t>Solar Industry Data</w:t>
+        </w:r>
+      </w:hyperlink>
+      <w:r>
+        <w:rPr>
+          <w:rFonts w:ascii="Helvetica Neue" w:eastAsia="Times New Roman" w:hAnsi="Helvetica Neue" w:cs="Times New Roman"/>
+          <w:i/>
+          <w:iCs/>
+        </w:rPr>
+        <w:t>”</w:t>
+      </w:r>
+    </w:p>
+    <w:p>
+      <w:pPr>
+        <w:shd w:val="clear" w:color="auto" w:fill="FFFFFF"/>
+        <w:rPr>
+          <w:rFonts w:ascii="Helvetica Neue" w:eastAsia="Times New Roman" w:hAnsi="Helvetica Neue" w:cs="Times New Roman"/>
+          <w:i/>
+          <w:iCs/>
+        </w:rPr>
+      </w:pPr>
+    </w:p>
+    <w:p>
+      <w:pPr>
+        <w:shd w:val="clear" w:color="auto" w:fill="FFFFFF"/>
+        <w:rPr>
+          <w:rFonts w:ascii="Helvetica Neue" w:eastAsia="Times New Roman" w:hAnsi="Helvetica Neue" w:cs="Times New Roman"/>
+        </w:rPr>
+      </w:pPr>
+      <w:r>
+        <w:rPr>
+          <w:rFonts w:ascii="Helvetica Neue" w:eastAsia="Times New Roman" w:hAnsi="Helvetica Neue" w:cs="Times New Roman"/>
+          <w:i/>
+          <w:iCs/>
+        </w:rPr>
+        <w:t>International Energy Agency, “</w:t>
+      </w:r>
+      <w:hyperlink r:id="rId25" w:tgtFrame="_blank" w:history="1">
+        <w:r>
+          <w:rPr>
+            <w:rFonts w:ascii="Helvetica Neue" w:eastAsia="Times New Roman" w:hAnsi="Helvetica Neue" w:cs="Times New Roman"/>
+            <w:i/>
+            <w:iCs/>
+            <w:u w:val="single"/>
+          </w:rPr>
+          <w:t>2016 Snapshot of Global Photovoltaic Markets</w:t>
+        </w:r>
+      </w:hyperlink>
+      <w:r>
+        <w:rPr>
+          <w:rFonts w:ascii="Helvetica Neue" w:eastAsia="Times New Roman" w:hAnsi="Helvetica Neue" w:cs="Times New Roman"/>
+          <w:i/>
+          <w:iCs/>
+        </w:rPr>
+        <w:t>”</w:t>
+      </w:r>
+    </w:p>
+    <w:p>
+      <w:pPr>
+        <w:shd w:val="clear" w:color="auto" w:fill="FFFFFF"/>
+        <w:rPr>
+          <w:rFonts w:ascii="Helvetica Neue" w:eastAsia="Times New Roman" w:hAnsi="Helvetica Neue" w:cs="Times New Roman"/>
+          <w:i/>
+          <w:iCs/>
+        </w:rPr>
+      </w:pPr>
+    </w:p>
+    <w:p>
+      <w:pPr>
+        <w:shd w:val="clear" w:color="auto" w:fill="FFFFFF"/>
+        <w:rPr>
+          <w:rFonts w:ascii="Helvetica Neue" w:eastAsia="Times New Roman" w:hAnsi="Helvetica Neue" w:cs="Times New Roman"/>
+        </w:rPr>
+      </w:pPr>
+      <w:r>
+        <w:rPr>
+          <w:rFonts w:ascii="Helvetica Neue" w:eastAsia="Times New Roman" w:hAnsi="Helvetica Neue" w:cs="Times New Roman"/>
+          <w:i/>
+          <w:iCs/>
+        </w:rPr>
+        <w:t>Conserve Energy Future, “</w:t>
+      </w:r>
+      <w:hyperlink r:id="rId26" w:tgtFrame="_blank" w:history="1">
+        <w:r>
+          <w:rPr>
+            <w:rFonts w:ascii="Helvetica Neue" w:eastAsia="Times New Roman" w:hAnsi="Helvetica Neue" w:cs="Times New Roman"/>
+            <w:i/>
+            <w:iCs/>
+            <w:u w:val="single"/>
+          </w:rPr>
+          <w:t>Solar Energy Facts</w:t>
+        </w:r>
+      </w:hyperlink>
+      <w:r>
+        <w:rPr>
+          <w:rFonts w:ascii="Helvetica Neue" w:eastAsia="Times New Roman" w:hAnsi="Helvetica Neue" w:cs="Times New Roman"/>
+          <w:i/>
+          <w:iCs/>
+        </w:rPr>
+        <w:t>”</w:t>
+      </w:r>
+    </w:p>
+    <w:p>
+      <w:pPr>
+        <w:numPr>
+          <w:ilvl w:val="0"/>
+          <w:numId w:val="8"/>
+        </w:numPr>
+        <w:shd w:val="clear" w:color="auto" w:fill="FFFFFF"/>
+        <w:rPr>
+          <w:rFonts w:ascii="Helvetica Neue" w:eastAsia="Times New Roman" w:hAnsi="Helvetica Neue" w:cs="Times New Roman"/>
+        </w:rPr>
+      </w:pPr>
+      <w:r>
+        <w:rPr>
+          <w:rFonts w:ascii="Helvetica Neue" w:eastAsia="Times New Roman" w:hAnsi="Helvetica Neue" w:cs="Times New Roman"/>
+          <w:i/>
+          <w:iCs/>
+        </w:rPr>
+        <w:t>MIT Technology Review, “</w:t>
+      </w:r>
+      <w:hyperlink r:id="rId27" w:tgtFrame="_blank" w:history="1">
+        <w:r>
+          <w:rPr>
+            <w:rFonts w:ascii="Helvetica Neue" w:eastAsia="Times New Roman" w:hAnsi="Helvetica Neue" w:cs="Times New Roman"/>
+            <w:i/>
+            <w:iCs/>
+            <w:u w:val="single"/>
+          </w:rPr>
+          <w:t>First Solar’s Cells Break Efficiency Record</w:t>
+        </w:r>
+      </w:hyperlink>
+      <w:r>
+        <w:rPr>
+          <w:rFonts w:ascii="Helvetica Neue" w:eastAsia="Times New Roman" w:hAnsi="Helvetica Neue" w:cs="Times New Roman"/>
+          <w:i/>
+          <w:iCs/>
+        </w:rPr>
+        <w:t>”</w:t>
+      </w:r>
+    </w:p>
+    <w:p>
+      <w:pPr>
+        <w:pStyle w:val="NormalWeb"/>
+        <w:shd w:val="clear" w:color="auto" w:fill="FFFFFF"/>
+        <w:spacing w:before="0" w:beforeAutospacing="0" w:after="450" w:afterAutospacing="0"/>
+        <w:rPr>
+          <w:rFonts w:ascii="Helvetica Neue" w:hAnsi="Helvetica Neue"/>
+        </w:rPr>
+      </w:pPr>
+    </w:p>
+    <w:p>
+      <w:pPr>
+        <w:pStyle w:val="NormalWeb"/>
+        <w:shd w:val="clear" w:color="auto" w:fill="FFFFFF"/>
+        <w:spacing w:before="0" w:beforeAutospacing="0" w:after="450" w:afterAutospacing="0"/>
+        <w:rPr>
+          <w:rFonts w:ascii="Helvetica Neue" w:hAnsi="Helvetica Neue"/>
+        </w:rPr>
+      </w:pPr>
+    </w:p>
+    <w:p>
+      <w:pPr>
+        <w:spacing w:before="480"/>
+        <w:outlineLvl w:val="0"/>
+        <w:rPr>
+          <w:rFonts w:ascii="Times New Roman" w:eastAsia="Times New Roman" w:hAnsi="Times New Roman" w:cs="Times New Roman"/>
+          <w:b/>
+          <w:bCs/>
+          <w:kern w:val="36"/>
+          <w:sz w:val="28"/>
+          <w:szCs w:val="28"/>
+        </w:rPr>
+      </w:pPr>
     </w:p>
     <w:p/>
     <w:sectPr>
-      <w:headerReference w:type="default" r:id="rId8"/>
-      <w:footerReference w:type="even" r:id="rId9"/>
-      <w:footerReference w:type="default" r:id="rId10"/>
+      <w:headerReference w:type="default" r:id="rId28"/>
+      <w:footerReference w:type="even" r:id="rId29"/>
+      <w:footerReference w:type="default" r:id="rId30"/>
       <w:pgSz w:w="12240" w:h="15840"/>
       <w:pgMar w:top="1440" w:right="1440" w:bottom="1440" w:left="1440" w:header="720" w:footer="720" w:gutter="0"/>
       <w:cols w:space="720"/>
@@ -1305,6 +4024,11 @@
         <w:docPartUnique/>
       </w:docPartObj>
     </w:sdtPr>
+    <w:sdtEndPr>
+      <w:rPr>
+        <w:rStyle w:val="PageNumber"/>
+      </w:rPr>
+    </w:sdtEndPr>
     <w:sdtContent>
       <w:p>
         <w:pPr>
@@ -1357,6 +4081,11 @@
         <w:docPartUnique/>
       </w:docPartObj>
     </w:sdtPr>
+    <w:sdtEndPr>
+      <w:rPr>
+        <w:rStyle w:val="PageNumber"/>
+      </w:rPr>
+    </w:sdtEndPr>
     <w:sdtContent>
       <w:p>
         <w:pPr>
@@ -1448,6 +4177,939 @@
     </w:r>
   </w:p>
 </w:hdr>
+</file>
+
+<file path=word/numbering.xml><?xml version="1.0" encoding="utf-8"?>
+<w:numbering xmlns:wpc="http://schemas.microsoft.com/office/word/2010/wordprocessingCanvas" xmlns:cx="http://schemas.microsoft.com/office/drawing/2014/chartex" xmlns:cx1="http://schemas.microsoft.com/office/drawing/2015/9/8/chartex" xmlns:cx2="http://schemas.microsoft.com/office/drawing/2015/10/21/chartex" xmlns:cx3="http://schemas.microsoft.com/office/drawing/2016/5/9/chartex" xmlns:cx4="http://schemas.microsoft.com/office/drawing/2016/5/10/chartex" xmlns:cx5="http://schemas.microsoft.com/office/drawing/2016/5/11/chartex" xmlns:cx6="http://schemas.microsoft.com/office/drawing/2016/5/12/chartex" xmlns:cx7="http://schemas.microsoft.com/office/drawing/2016/5/13/chartex" xmlns:cx8="http://schemas.microsoft.com/office/drawing/2016/5/14/chartex" xmlns:mc="http://schemas.openxmlformats.org/markup-compatibility/2006" xmlns:aink="http://schemas.microsoft.com/office/drawing/2016/ink" xmlns:am3d="http://schemas.microsoft.com/office/drawing/2017/model3d" xmlns:o="urn:schemas-microsoft-com:office:office" xmlns:r="http://schemas.openxmlformats.org/officeDocument/2006/relationships" xmlns:m="http://schemas.openxmlformats.org/officeDocument/2006/math" xmlns:v="urn:schemas-microsoft-com:vml" xmlns:wp14="http://schemas.microsoft.com/office/word/2010/wordprocessingDrawing" xmlns:wp="http://schemas.openxmlformats.org/drawingml/2006/wordprocessingDrawing" xmlns:w10="urn:schemas-microsoft-com:office:word" xmlns:w="http://schemas.openxmlformats.org/wordprocessingml/2006/main" xmlns:w14="http://schemas.microsoft.com/office/word/2010/wordml" xmlns:w15="http://schemas.microsoft.com/office/word/2012/wordml" xmlns:w16cid="http://schemas.microsoft.com/office/word/2016/wordml/cid" xmlns:w16se="http://schemas.microsoft.com/office/word/2015/wordml/symex" xmlns:wpg="http://schemas.microsoft.com/office/word/2010/wordprocessingGroup" xmlns:wpi="http://schemas.microsoft.com/office/word/2010/wordprocessingInk" xmlns:wne="http://schemas.microsoft.com/office/word/2006/wordml" xmlns:wps="http://schemas.microsoft.com/office/word/2010/wordprocessingShape" mc:Ignorable="w14 w15 w16se w16cid wp14">
+  <w:abstractNum w:abstractNumId="0" w15:restartNumberingAfterBreak="0">
+    <w:nsid w:val="10751E25"/>
+    <w:multiLevelType w:val="multilevel"/>
+    <w:tmpl w:val="646A9DA2"/>
+    <w:lvl w:ilvl="0">
+      <w:start w:val="45"/>
+      <w:numFmt w:val="decimal"/>
+      <w:lvlText w:val="%1."/>
+      <w:lvlJc w:val="left"/>
+      <w:pPr>
+        <w:tabs>
+          <w:tab w:val="num" w:pos="720"/>
+        </w:tabs>
+        <w:ind w:left="720" w:hanging="360"/>
+      </w:pPr>
+    </w:lvl>
+    <w:lvl w:ilvl="1" w:tentative="1">
+      <w:start w:val="1"/>
+      <w:numFmt w:val="decimal"/>
+      <w:lvlText w:val="%2."/>
+      <w:lvlJc w:val="left"/>
+      <w:pPr>
+        <w:tabs>
+          <w:tab w:val="num" w:pos="1440"/>
+        </w:tabs>
+        <w:ind w:left="1440" w:hanging="360"/>
+      </w:pPr>
+    </w:lvl>
+    <w:lvl w:ilvl="2" w:tentative="1">
+      <w:start w:val="1"/>
+      <w:numFmt w:val="decimal"/>
+      <w:lvlText w:val="%3."/>
+      <w:lvlJc w:val="left"/>
+      <w:pPr>
+        <w:tabs>
+          <w:tab w:val="num" w:pos="2160"/>
+        </w:tabs>
+        <w:ind w:left="2160" w:hanging="360"/>
+      </w:pPr>
+    </w:lvl>
+    <w:lvl w:ilvl="3" w:tentative="1">
+      <w:start w:val="1"/>
+      <w:numFmt w:val="decimal"/>
+      <w:lvlText w:val="%4."/>
+      <w:lvlJc w:val="left"/>
+      <w:pPr>
+        <w:tabs>
+          <w:tab w:val="num" w:pos="2880"/>
+        </w:tabs>
+        <w:ind w:left="2880" w:hanging="360"/>
+      </w:pPr>
+    </w:lvl>
+    <w:lvl w:ilvl="4" w:tentative="1">
+      <w:start w:val="1"/>
+      <w:numFmt w:val="decimal"/>
+      <w:lvlText w:val="%5."/>
+      <w:lvlJc w:val="left"/>
+      <w:pPr>
+        <w:tabs>
+          <w:tab w:val="num" w:pos="3600"/>
+        </w:tabs>
+        <w:ind w:left="3600" w:hanging="360"/>
+      </w:pPr>
+    </w:lvl>
+    <w:lvl w:ilvl="5" w:tentative="1">
+      <w:start w:val="1"/>
+      <w:numFmt w:val="decimal"/>
+      <w:lvlText w:val="%6."/>
+      <w:lvlJc w:val="left"/>
+      <w:pPr>
+        <w:tabs>
+          <w:tab w:val="num" w:pos="4320"/>
+        </w:tabs>
+        <w:ind w:left="4320" w:hanging="360"/>
+      </w:pPr>
+    </w:lvl>
+    <w:lvl w:ilvl="6" w:tentative="1">
+      <w:start w:val="1"/>
+      <w:numFmt w:val="decimal"/>
+      <w:lvlText w:val="%7."/>
+      <w:lvlJc w:val="left"/>
+      <w:pPr>
+        <w:tabs>
+          <w:tab w:val="num" w:pos="5040"/>
+        </w:tabs>
+        <w:ind w:left="5040" w:hanging="360"/>
+      </w:pPr>
+    </w:lvl>
+    <w:lvl w:ilvl="7" w:tentative="1">
+      <w:start w:val="1"/>
+      <w:numFmt w:val="decimal"/>
+      <w:lvlText w:val="%8."/>
+      <w:lvlJc w:val="left"/>
+      <w:pPr>
+        <w:tabs>
+          <w:tab w:val="num" w:pos="5760"/>
+        </w:tabs>
+        <w:ind w:left="5760" w:hanging="360"/>
+      </w:pPr>
+    </w:lvl>
+    <w:lvl w:ilvl="8" w:tentative="1">
+      <w:start w:val="1"/>
+      <w:numFmt w:val="decimal"/>
+      <w:lvlText w:val="%9."/>
+      <w:lvlJc w:val="left"/>
+      <w:pPr>
+        <w:tabs>
+          <w:tab w:val="num" w:pos="6480"/>
+        </w:tabs>
+        <w:ind w:left="6480" w:hanging="360"/>
+      </w:pPr>
+    </w:lvl>
+  </w:abstractNum>
+  <w:abstractNum w:abstractNumId="1" w15:restartNumberingAfterBreak="0">
+    <w:nsid w:val="17170211"/>
+    <w:multiLevelType w:val="multilevel"/>
+    <w:tmpl w:val="DAF2011C"/>
+    <w:lvl w:ilvl="0">
+      <w:start w:val="1"/>
+      <w:numFmt w:val="decimal"/>
+      <w:lvlText w:val="%1."/>
+      <w:lvlJc w:val="left"/>
+      <w:pPr>
+        <w:tabs>
+          <w:tab w:val="num" w:pos="720"/>
+        </w:tabs>
+        <w:ind w:left="720" w:hanging="360"/>
+      </w:pPr>
+    </w:lvl>
+    <w:lvl w:ilvl="1" w:tentative="1">
+      <w:start w:val="1"/>
+      <w:numFmt w:val="decimal"/>
+      <w:lvlText w:val="%2."/>
+      <w:lvlJc w:val="left"/>
+      <w:pPr>
+        <w:tabs>
+          <w:tab w:val="num" w:pos="1440"/>
+        </w:tabs>
+        <w:ind w:left="1440" w:hanging="360"/>
+      </w:pPr>
+    </w:lvl>
+    <w:lvl w:ilvl="2" w:tentative="1">
+      <w:start w:val="1"/>
+      <w:numFmt w:val="decimal"/>
+      <w:lvlText w:val="%3."/>
+      <w:lvlJc w:val="left"/>
+      <w:pPr>
+        <w:tabs>
+          <w:tab w:val="num" w:pos="2160"/>
+        </w:tabs>
+        <w:ind w:left="2160" w:hanging="360"/>
+      </w:pPr>
+    </w:lvl>
+    <w:lvl w:ilvl="3" w:tentative="1">
+      <w:start w:val="1"/>
+      <w:numFmt w:val="decimal"/>
+      <w:lvlText w:val="%4."/>
+      <w:lvlJc w:val="left"/>
+      <w:pPr>
+        <w:tabs>
+          <w:tab w:val="num" w:pos="2880"/>
+        </w:tabs>
+        <w:ind w:left="2880" w:hanging="360"/>
+      </w:pPr>
+    </w:lvl>
+    <w:lvl w:ilvl="4" w:tentative="1">
+      <w:start w:val="1"/>
+      <w:numFmt w:val="decimal"/>
+      <w:lvlText w:val="%5."/>
+      <w:lvlJc w:val="left"/>
+      <w:pPr>
+        <w:tabs>
+          <w:tab w:val="num" w:pos="3600"/>
+        </w:tabs>
+        <w:ind w:left="3600" w:hanging="360"/>
+      </w:pPr>
+    </w:lvl>
+    <w:lvl w:ilvl="5" w:tentative="1">
+      <w:start w:val="1"/>
+      <w:numFmt w:val="decimal"/>
+      <w:lvlText w:val="%6."/>
+      <w:lvlJc w:val="left"/>
+      <w:pPr>
+        <w:tabs>
+          <w:tab w:val="num" w:pos="4320"/>
+        </w:tabs>
+        <w:ind w:left="4320" w:hanging="360"/>
+      </w:pPr>
+    </w:lvl>
+    <w:lvl w:ilvl="6" w:tentative="1">
+      <w:start w:val="1"/>
+      <w:numFmt w:val="decimal"/>
+      <w:lvlText w:val="%7."/>
+      <w:lvlJc w:val="left"/>
+      <w:pPr>
+        <w:tabs>
+          <w:tab w:val="num" w:pos="5040"/>
+        </w:tabs>
+        <w:ind w:left="5040" w:hanging="360"/>
+      </w:pPr>
+    </w:lvl>
+    <w:lvl w:ilvl="7" w:tentative="1">
+      <w:start w:val="1"/>
+      <w:numFmt w:val="decimal"/>
+      <w:lvlText w:val="%8."/>
+      <w:lvlJc w:val="left"/>
+      <w:pPr>
+        <w:tabs>
+          <w:tab w:val="num" w:pos="5760"/>
+        </w:tabs>
+        <w:ind w:left="5760" w:hanging="360"/>
+      </w:pPr>
+    </w:lvl>
+    <w:lvl w:ilvl="8" w:tentative="1">
+      <w:start w:val="1"/>
+      <w:numFmt w:val="decimal"/>
+      <w:lvlText w:val="%9."/>
+      <w:lvlJc w:val="left"/>
+      <w:pPr>
+        <w:tabs>
+          <w:tab w:val="num" w:pos="6480"/>
+        </w:tabs>
+        <w:ind w:left="6480" w:hanging="360"/>
+      </w:pPr>
+    </w:lvl>
+  </w:abstractNum>
+  <w:abstractNum w:abstractNumId="2" w15:restartNumberingAfterBreak="0">
+    <w:nsid w:val="253E7078"/>
+    <w:multiLevelType w:val="multilevel"/>
+    <w:tmpl w:val="F6DE5E38"/>
+    <w:lvl w:ilvl="0">
+      <w:start w:val="20"/>
+      <w:numFmt w:val="decimal"/>
+      <w:lvlText w:val="%1."/>
+      <w:lvlJc w:val="left"/>
+      <w:pPr>
+        <w:tabs>
+          <w:tab w:val="num" w:pos="720"/>
+        </w:tabs>
+        <w:ind w:left="720" w:hanging="360"/>
+      </w:pPr>
+    </w:lvl>
+    <w:lvl w:ilvl="1" w:tentative="1">
+      <w:start w:val="1"/>
+      <w:numFmt w:val="decimal"/>
+      <w:lvlText w:val="%2."/>
+      <w:lvlJc w:val="left"/>
+      <w:pPr>
+        <w:tabs>
+          <w:tab w:val="num" w:pos="1440"/>
+        </w:tabs>
+        <w:ind w:left="1440" w:hanging="360"/>
+      </w:pPr>
+    </w:lvl>
+    <w:lvl w:ilvl="2" w:tentative="1">
+      <w:start w:val="1"/>
+      <w:numFmt w:val="decimal"/>
+      <w:lvlText w:val="%3."/>
+      <w:lvlJc w:val="left"/>
+      <w:pPr>
+        <w:tabs>
+          <w:tab w:val="num" w:pos="2160"/>
+        </w:tabs>
+        <w:ind w:left="2160" w:hanging="360"/>
+      </w:pPr>
+    </w:lvl>
+    <w:lvl w:ilvl="3" w:tentative="1">
+      <w:start w:val="1"/>
+      <w:numFmt w:val="decimal"/>
+      <w:lvlText w:val="%4."/>
+      <w:lvlJc w:val="left"/>
+      <w:pPr>
+        <w:tabs>
+          <w:tab w:val="num" w:pos="2880"/>
+        </w:tabs>
+        <w:ind w:left="2880" w:hanging="360"/>
+      </w:pPr>
+    </w:lvl>
+    <w:lvl w:ilvl="4" w:tentative="1">
+      <w:start w:val="1"/>
+      <w:numFmt w:val="decimal"/>
+      <w:lvlText w:val="%5."/>
+      <w:lvlJc w:val="left"/>
+      <w:pPr>
+        <w:tabs>
+          <w:tab w:val="num" w:pos="3600"/>
+        </w:tabs>
+        <w:ind w:left="3600" w:hanging="360"/>
+      </w:pPr>
+    </w:lvl>
+    <w:lvl w:ilvl="5" w:tentative="1">
+      <w:start w:val="1"/>
+      <w:numFmt w:val="decimal"/>
+      <w:lvlText w:val="%6."/>
+      <w:lvlJc w:val="left"/>
+      <w:pPr>
+        <w:tabs>
+          <w:tab w:val="num" w:pos="4320"/>
+        </w:tabs>
+        <w:ind w:left="4320" w:hanging="360"/>
+      </w:pPr>
+    </w:lvl>
+    <w:lvl w:ilvl="6" w:tentative="1">
+      <w:start w:val="1"/>
+      <w:numFmt w:val="decimal"/>
+      <w:lvlText w:val="%7."/>
+      <w:lvlJc w:val="left"/>
+      <w:pPr>
+        <w:tabs>
+          <w:tab w:val="num" w:pos="5040"/>
+        </w:tabs>
+        <w:ind w:left="5040" w:hanging="360"/>
+      </w:pPr>
+    </w:lvl>
+    <w:lvl w:ilvl="7" w:tentative="1">
+      <w:start w:val="1"/>
+      <w:numFmt w:val="decimal"/>
+      <w:lvlText w:val="%8."/>
+      <w:lvlJc w:val="left"/>
+      <w:pPr>
+        <w:tabs>
+          <w:tab w:val="num" w:pos="5760"/>
+        </w:tabs>
+        <w:ind w:left="5760" w:hanging="360"/>
+      </w:pPr>
+    </w:lvl>
+    <w:lvl w:ilvl="8" w:tentative="1">
+      <w:start w:val="1"/>
+      <w:numFmt w:val="decimal"/>
+      <w:lvlText w:val="%9."/>
+      <w:lvlJc w:val="left"/>
+      <w:pPr>
+        <w:tabs>
+          <w:tab w:val="num" w:pos="6480"/>
+        </w:tabs>
+        <w:ind w:left="6480" w:hanging="360"/>
+      </w:pPr>
+    </w:lvl>
+  </w:abstractNum>
+  <w:abstractNum w:abstractNumId="3" w15:restartNumberingAfterBreak="0">
+    <w:nsid w:val="3A691C53"/>
+    <w:multiLevelType w:val="multilevel"/>
+    <w:tmpl w:val="BC5213D6"/>
+    <w:lvl w:ilvl="0">
+      <w:start w:val="15"/>
+      <w:numFmt w:val="decimal"/>
+      <w:lvlText w:val="%1."/>
+      <w:lvlJc w:val="left"/>
+      <w:pPr>
+        <w:tabs>
+          <w:tab w:val="num" w:pos="720"/>
+        </w:tabs>
+        <w:ind w:left="720" w:hanging="360"/>
+      </w:pPr>
+    </w:lvl>
+    <w:lvl w:ilvl="1" w:tentative="1">
+      <w:start w:val="1"/>
+      <w:numFmt w:val="decimal"/>
+      <w:lvlText w:val="%2."/>
+      <w:lvlJc w:val="left"/>
+      <w:pPr>
+        <w:tabs>
+          <w:tab w:val="num" w:pos="1440"/>
+        </w:tabs>
+        <w:ind w:left="1440" w:hanging="360"/>
+      </w:pPr>
+    </w:lvl>
+    <w:lvl w:ilvl="2" w:tentative="1">
+      <w:start w:val="1"/>
+      <w:numFmt w:val="decimal"/>
+      <w:lvlText w:val="%3."/>
+      <w:lvlJc w:val="left"/>
+      <w:pPr>
+        <w:tabs>
+          <w:tab w:val="num" w:pos="2160"/>
+        </w:tabs>
+        <w:ind w:left="2160" w:hanging="360"/>
+      </w:pPr>
+    </w:lvl>
+    <w:lvl w:ilvl="3" w:tentative="1">
+      <w:start w:val="1"/>
+      <w:numFmt w:val="decimal"/>
+      <w:lvlText w:val="%4."/>
+      <w:lvlJc w:val="left"/>
+      <w:pPr>
+        <w:tabs>
+          <w:tab w:val="num" w:pos="2880"/>
+        </w:tabs>
+        <w:ind w:left="2880" w:hanging="360"/>
+      </w:pPr>
+    </w:lvl>
+    <w:lvl w:ilvl="4" w:tentative="1">
+      <w:start w:val="1"/>
+      <w:numFmt w:val="decimal"/>
+      <w:lvlText w:val="%5."/>
+      <w:lvlJc w:val="left"/>
+      <w:pPr>
+        <w:tabs>
+          <w:tab w:val="num" w:pos="3600"/>
+        </w:tabs>
+        <w:ind w:left="3600" w:hanging="360"/>
+      </w:pPr>
+    </w:lvl>
+    <w:lvl w:ilvl="5" w:tentative="1">
+      <w:start w:val="1"/>
+      <w:numFmt w:val="decimal"/>
+      <w:lvlText w:val="%6."/>
+      <w:lvlJc w:val="left"/>
+      <w:pPr>
+        <w:tabs>
+          <w:tab w:val="num" w:pos="4320"/>
+        </w:tabs>
+        <w:ind w:left="4320" w:hanging="360"/>
+      </w:pPr>
+    </w:lvl>
+    <w:lvl w:ilvl="6" w:tentative="1">
+      <w:start w:val="1"/>
+      <w:numFmt w:val="decimal"/>
+      <w:lvlText w:val="%7."/>
+      <w:lvlJc w:val="left"/>
+      <w:pPr>
+        <w:tabs>
+          <w:tab w:val="num" w:pos="5040"/>
+        </w:tabs>
+        <w:ind w:left="5040" w:hanging="360"/>
+      </w:pPr>
+    </w:lvl>
+    <w:lvl w:ilvl="7" w:tentative="1">
+      <w:start w:val="1"/>
+      <w:numFmt w:val="decimal"/>
+      <w:lvlText w:val="%8."/>
+      <w:lvlJc w:val="left"/>
+      <w:pPr>
+        <w:tabs>
+          <w:tab w:val="num" w:pos="5760"/>
+        </w:tabs>
+        <w:ind w:left="5760" w:hanging="360"/>
+      </w:pPr>
+    </w:lvl>
+    <w:lvl w:ilvl="8" w:tentative="1">
+      <w:start w:val="1"/>
+      <w:numFmt w:val="decimal"/>
+      <w:lvlText w:val="%9."/>
+      <w:lvlJc w:val="left"/>
+      <w:pPr>
+        <w:tabs>
+          <w:tab w:val="num" w:pos="6480"/>
+        </w:tabs>
+        <w:ind w:left="6480" w:hanging="360"/>
+      </w:pPr>
+    </w:lvl>
+  </w:abstractNum>
+  <w:abstractNum w:abstractNumId="4" w15:restartNumberingAfterBreak="0">
+    <w:nsid w:val="46420C06"/>
+    <w:multiLevelType w:val="multilevel"/>
+    <w:tmpl w:val="DAF2011C"/>
+    <w:lvl w:ilvl="0">
+      <w:start w:val="1"/>
+      <w:numFmt w:val="decimal"/>
+      <w:lvlText w:val="%1."/>
+      <w:lvlJc w:val="left"/>
+      <w:pPr>
+        <w:tabs>
+          <w:tab w:val="num" w:pos="720"/>
+        </w:tabs>
+        <w:ind w:left="720" w:hanging="360"/>
+      </w:pPr>
+    </w:lvl>
+    <w:lvl w:ilvl="1" w:tentative="1">
+      <w:start w:val="1"/>
+      <w:numFmt w:val="decimal"/>
+      <w:lvlText w:val="%2."/>
+      <w:lvlJc w:val="left"/>
+      <w:pPr>
+        <w:tabs>
+          <w:tab w:val="num" w:pos="1440"/>
+        </w:tabs>
+        <w:ind w:left="1440" w:hanging="360"/>
+      </w:pPr>
+    </w:lvl>
+    <w:lvl w:ilvl="2" w:tentative="1">
+      <w:start w:val="1"/>
+      <w:numFmt w:val="decimal"/>
+      <w:lvlText w:val="%3."/>
+      <w:lvlJc w:val="left"/>
+      <w:pPr>
+        <w:tabs>
+          <w:tab w:val="num" w:pos="2160"/>
+        </w:tabs>
+        <w:ind w:left="2160" w:hanging="360"/>
+      </w:pPr>
+    </w:lvl>
+    <w:lvl w:ilvl="3" w:tentative="1">
+      <w:start w:val="1"/>
+      <w:numFmt w:val="decimal"/>
+      <w:lvlText w:val="%4."/>
+      <w:lvlJc w:val="left"/>
+      <w:pPr>
+        <w:tabs>
+          <w:tab w:val="num" w:pos="2880"/>
+        </w:tabs>
+        <w:ind w:left="2880" w:hanging="360"/>
+      </w:pPr>
+    </w:lvl>
+    <w:lvl w:ilvl="4" w:tentative="1">
+      <w:start w:val="1"/>
+      <w:numFmt w:val="decimal"/>
+      <w:lvlText w:val="%5."/>
+      <w:lvlJc w:val="left"/>
+      <w:pPr>
+        <w:tabs>
+          <w:tab w:val="num" w:pos="3600"/>
+        </w:tabs>
+        <w:ind w:left="3600" w:hanging="360"/>
+      </w:pPr>
+    </w:lvl>
+    <w:lvl w:ilvl="5" w:tentative="1">
+      <w:start w:val="1"/>
+      <w:numFmt w:val="decimal"/>
+      <w:lvlText w:val="%6."/>
+      <w:lvlJc w:val="left"/>
+      <w:pPr>
+        <w:tabs>
+          <w:tab w:val="num" w:pos="4320"/>
+        </w:tabs>
+        <w:ind w:left="4320" w:hanging="360"/>
+      </w:pPr>
+    </w:lvl>
+    <w:lvl w:ilvl="6" w:tentative="1">
+      <w:start w:val="1"/>
+      <w:numFmt w:val="decimal"/>
+      <w:lvlText w:val="%7."/>
+      <w:lvlJc w:val="left"/>
+      <w:pPr>
+        <w:tabs>
+          <w:tab w:val="num" w:pos="5040"/>
+        </w:tabs>
+        <w:ind w:left="5040" w:hanging="360"/>
+      </w:pPr>
+    </w:lvl>
+    <w:lvl w:ilvl="7" w:tentative="1">
+      <w:start w:val="1"/>
+      <w:numFmt w:val="decimal"/>
+      <w:lvlText w:val="%8."/>
+      <w:lvlJc w:val="left"/>
+      <w:pPr>
+        <w:tabs>
+          <w:tab w:val="num" w:pos="5760"/>
+        </w:tabs>
+        <w:ind w:left="5760" w:hanging="360"/>
+      </w:pPr>
+    </w:lvl>
+    <w:lvl w:ilvl="8" w:tentative="1">
+      <w:start w:val="1"/>
+      <w:numFmt w:val="decimal"/>
+      <w:lvlText w:val="%9."/>
+      <w:lvlJc w:val="left"/>
+      <w:pPr>
+        <w:tabs>
+          <w:tab w:val="num" w:pos="6480"/>
+        </w:tabs>
+        <w:ind w:left="6480" w:hanging="360"/>
+      </w:pPr>
+    </w:lvl>
+  </w:abstractNum>
+  <w:abstractNum w:abstractNumId="5" w15:restartNumberingAfterBreak="0">
+    <w:nsid w:val="76C35F9E"/>
+    <w:multiLevelType w:val="multilevel"/>
+    <w:tmpl w:val="DAF2011C"/>
+    <w:lvl w:ilvl="0">
+      <w:start w:val="1"/>
+      <w:numFmt w:val="decimal"/>
+      <w:lvlText w:val="%1."/>
+      <w:lvlJc w:val="left"/>
+      <w:pPr>
+        <w:tabs>
+          <w:tab w:val="num" w:pos="720"/>
+        </w:tabs>
+        <w:ind w:left="720" w:hanging="360"/>
+      </w:pPr>
+    </w:lvl>
+    <w:lvl w:ilvl="1" w:tentative="1">
+      <w:start w:val="1"/>
+      <w:numFmt w:val="decimal"/>
+      <w:lvlText w:val="%2."/>
+      <w:lvlJc w:val="left"/>
+      <w:pPr>
+        <w:tabs>
+          <w:tab w:val="num" w:pos="1440"/>
+        </w:tabs>
+        <w:ind w:left="1440" w:hanging="360"/>
+      </w:pPr>
+    </w:lvl>
+    <w:lvl w:ilvl="2" w:tentative="1">
+      <w:start w:val="1"/>
+      <w:numFmt w:val="decimal"/>
+      <w:lvlText w:val="%3."/>
+      <w:lvlJc w:val="left"/>
+      <w:pPr>
+        <w:tabs>
+          <w:tab w:val="num" w:pos="2160"/>
+        </w:tabs>
+        <w:ind w:left="2160" w:hanging="360"/>
+      </w:pPr>
+    </w:lvl>
+    <w:lvl w:ilvl="3" w:tentative="1">
+      <w:start w:val="1"/>
+      <w:numFmt w:val="decimal"/>
+      <w:lvlText w:val="%4."/>
+      <w:lvlJc w:val="left"/>
+      <w:pPr>
+        <w:tabs>
+          <w:tab w:val="num" w:pos="2880"/>
+        </w:tabs>
+        <w:ind w:left="2880" w:hanging="360"/>
+      </w:pPr>
+    </w:lvl>
+    <w:lvl w:ilvl="4" w:tentative="1">
+      <w:start w:val="1"/>
+      <w:numFmt w:val="decimal"/>
+      <w:lvlText w:val="%5."/>
+      <w:lvlJc w:val="left"/>
+      <w:pPr>
+        <w:tabs>
+          <w:tab w:val="num" w:pos="3600"/>
+        </w:tabs>
+        <w:ind w:left="3600" w:hanging="360"/>
+      </w:pPr>
+    </w:lvl>
+    <w:lvl w:ilvl="5" w:tentative="1">
+      <w:start w:val="1"/>
+      <w:numFmt w:val="decimal"/>
+      <w:lvlText w:val="%6."/>
+      <w:lvlJc w:val="left"/>
+      <w:pPr>
+        <w:tabs>
+          <w:tab w:val="num" w:pos="4320"/>
+        </w:tabs>
+        <w:ind w:left="4320" w:hanging="360"/>
+      </w:pPr>
+    </w:lvl>
+    <w:lvl w:ilvl="6" w:tentative="1">
+      <w:start w:val="1"/>
+      <w:numFmt w:val="decimal"/>
+      <w:lvlText w:val="%7."/>
+      <w:lvlJc w:val="left"/>
+      <w:pPr>
+        <w:tabs>
+          <w:tab w:val="num" w:pos="5040"/>
+        </w:tabs>
+        <w:ind w:left="5040" w:hanging="360"/>
+      </w:pPr>
+    </w:lvl>
+    <w:lvl w:ilvl="7" w:tentative="1">
+      <w:start w:val="1"/>
+      <w:numFmt w:val="decimal"/>
+      <w:lvlText w:val="%8."/>
+      <w:lvlJc w:val="left"/>
+      <w:pPr>
+        <w:tabs>
+          <w:tab w:val="num" w:pos="5760"/>
+        </w:tabs>
+        <w:ind w:left="5760" w:hanging="360"/>
+      </w:pPr>
+    </w:lvl>
+    <w:lvl w:ilvl="8" w:tentative="1">
+      <w:start w:val="1"/>
+      <w:numFmt w:val="decimal"/>
+      <w:lvlText w:val="%9."/>
+      <w:lvlJc w:val="left"/>
+      <w:pPr>
+        <w:tabs>
+          <w:tab w:val="num" w:pos="6480"/>
+        </w:tabs>
+        <w:ind w:left="6480" w:hanging="360"/>
+      </w:pPr>
+    </w:lvl>
+  </w:abstractNum>
+  <w:abstractNum w:abstractNumId="6" w15:restartNumberingAfterBreak="0">
+    <w:nsid w:val="7AFE3F8A"/>
+    <w:multiLevelType w:val="multilevel"/>
+    <w:tmpl w:val="BC5213D6"/>
+    <w:lvl w:ilvl="0">
+      <w:start w:val="15"/>
+      <w:numFmt w:val="decimal"/>
+      <w:lvlText w:val="%1."/>
+      <w:lvlJc w:val="left"/>
+      <w:pPr>
+        <w:tabs>
+          <w:tab w:val="num" w:pos="720"/>
+        </w:tabs>
+        <w:ind w:left="720" w:hanging="360"/>
+      </w:pPr>
+    </w:lvl>
+    <w:lvl w:ilvl="1" w:tentative="1">
+      <w:start w:val="1"/>
+      <w:numFmt w:val="decimal"/>
+      <w:lvlText w:val="%2."/>
+      <w:lvlJc w:val="left"/>
+      <w:pPr>
+        <w:tabs>
+          <w:tab w:val="num" w:pos="1440"/>
+        </w:tabs>
+        <w:ind w:left="1440" w:hanging="360"/>
+      </w:pPr>
+    </w:lvl>
+    <w:lvl w:ilvl="2" w:tentative="1">
+      <w:start w:val="1"/>
+      <w:numFmt w:val="decimal"/>
+      <w:lvlText w:val="%3."/>
+      <w:lvlJc w:val="left"/>
+      <w:pPr>
+        <w:tabs>
+          <w:tab w:val="num" w:pos="2160"/>
+        </w:tabs>
+        <w:ind w:left="2160" w:hanging="360"/>
+      </w:pPr>
+    </w:lvl>
+    <w:lvl w:ilvl="3" w:tentative="1">
+      <w:start w:val="1"/>
+      <w:numFmt w:val="decimal"/>
+      <w:lvlText w:val="%4."/>
+      <w:lvlJc w:val="left"/>
+      <w:pPr>
+        <w:tabs>
+          <w:tab w:val="num" w:pos="2880"/>
+        </w:tabs>
+        <w:ind w:left="2880" w:hanging="360"/>
+      </w:pPr>
+    </w:lvl>
+    <w:lvl w:ilvl="4" w:tentative="1">
+      <w:start w:val="1"/>
+      <w:numFmt w:val="decimal"/>
+      <w:lvlText w:val="%5."/>
+      <w:lvlJc w:val="left"/>
+      <w:pPr>
+        <w:tabs>
+          <w:tab w:val="num" w:pos="3600"/>
+        </w:tabs>
+        <w:ind w:left="3600" w:hanging="360"/>
+      </w:pPr>
+    </w:lvl>
+    <w:lvl w:ilvl="5" w:tentative="1">
+      <w:start w:val="1"/>
+      <w:numFmt w:val="decimal"/>
+      <w:lvlText w:val="%6."/>
+      <w:lvlJc w:val="left"/>
+      <w:pPr>
+        <w:tabs>
+          <w:tab w:val="num" w:pos="4320"/>
+        </w:tabs>
+        <w:ind w:left="4320" w:hanging="360"/>
+      </w:pPr>
+    </w:lvl>
+    <w:lvl w:ilvl="6" w:tentative="1">
+      <w:start w:val="1"/>
+      <w:numFmt w:val="decimal"/>
+      <w:lvlText w:val="%7."/>
+      <w:lvlJc w:val="left"/>
+      <w:pPr>
+        <w:tabs>
+          <w:tab w:val="num" w:pos="5040"/>
+        </w:tabs>
+        <w:ind w:left="5040" w:hanging="360"/>
+      </w:pPr>
+    </w:lvl>
+    <w:lvl w:ilvl="7" w:tentative="1">
+      <w:start w:val="1"/>
+      <w:numFmt w:val="decimal"/>
+      <w:lvlText w:val="%8."/>
+      <w:lvlJc w:val="left"/>
+      <w:pPr>
+        <w:tabs>
+          <w:tab w:val="num" w:pos="5760"/>
+        </w:tabs>
+        <w:ind w:left="5760" w:hanging="360"/>
+      </w:pPr>
+    </w:lvl>
+    <w:lvl w:ilvl="8" w:tentative="1">
+      <w:start w:val="1"/>
+      <w:numFmt w:val="decimal"/>
+      <w:lvlText w:val="%9."/>
+      <w:lvlJc w:val="left"/>
+      <w:pPr>
+        <w:tabs>
+          <w:tab w:val="num" w:pos="6480"/>
+        </w:tabs>
+        <w:ind w:left="6480" w:hanging="360"/>
+      </w:pPr>
+    </w:lvl>
+  </w:abstractNum>
+  <w:abstractNum w:abstractNumId="7" w15:restartNumberingAfterBreak="0">
+    <w:nsid w:val="7D5F6C95"/>
+    <w:multiLevelType w:val="multilevel"/>
+    <w:tmpl w:val="C9D47EA0"/>
+    <w:lvl w:ilvl="0">
+      <w:start w:val="33"/>
+      <w:numFmt w:val="decimal"/>
+      <w:lvlText w:val="%1."/>
+      <w:lvlJc w:val="left"/>
+      <w:pPr>
+        <w:tabs>
+          <w:tab w:val="num" w:pos="720"/>
+        </w:tabs>
+        <w:ind w:left="720" w:hanging="360"/>
+      </w:pPr>
+    </w:lvl>
+    <w:lvl w:ilvl="1" w:tentative="1">
+      <w:start w:val="1"/>
+      <w:numFmt w:val="decimal"/>
+      <w:lvlText w:val="%2."/>
+      <w:lvlJc w:val="left"/>
+      <w:pPr>
+        <w:tabs>
+          <w:tab w:val="num" w:pos="1440"/>
+        </w:tabs>
+        <w:ind w:left="1440" w:hanging="360"/>
+      </w:pPr>
+    </w:lvl>
+    <w:lvl w:ilvl="2" w:tentative="1">
+      <w:start w:val="1"/>
+      <w:numFmt w:val="decimal"/>
+      <w:lvlText w:val="%3."/>
+      <w:lvlJc w:val="left"/>
+      <w:pPr>
+        <w:tabs>
+          <w:tab w:val="num" w:pos="2160"/>
+        </w:tabs>
+        <w:ind w:left="2160" w:hanging="360"/>
+      </w:pPr>
+    </w:lvl>
+    <w:lvl w:ilvl="3" w:tentative="1">
+      <w:start w:val="1"/>
+      <w:numFmt w:val="decimal"/>
+      <w:lvlText w:val="%4."/>
+      <w:lvlJc w:val="left"/>
+      <w:pPr>
+        <w:tabs>
+          <w:tab w:val="num" w:pos="2880"/>
+        </w:tabs>
+        <w:ind w:left="2880" w:hanging="360"/>
+      </w:pPr>
+    </w:lvl>
+    <w:lvl w:ilvl="4" w:tentative="1">
+      <w:start w:val="1"/>
+      <w:numFmt w:val="decimal"/>
+      <w:lvlText w:val="%5."/>
+      <w:lvlJc w:val="left"/>
+      <w:pPr>
+        <w:tabs>
+          <w:tab w:val="num" w:pos="3600"/>
+        </w:tabs>
+        <w:ind w:left="3600" w:hanging="360"/>
+      </w:pPr>
+    </w:lvl>
+    <w:lvl w:ilvl="5" w:tentative="1">
+      <w:start w:val="1"/>
+      <w:numFmt w:val="decimal"/>
+      <w:lvlText w:val="%6."/>
+      <w:lvlJc w:val="left"/>
+      <w:pPr>
+        <w:tabs>
+          <w:tab w:val="num" w:pos="4320"/>
+        </w:tabs>
+        <w:ind w:left="4320" w:hanging="360"/>
+      </w:pPr>
+    </w:lvl>
+    <w:lvl w:ilvl="6" w:tentative="1">
+      <w:start w:val="1"/>
+      <w:numFmt w:val="decimal"/>
+      <w:lvlText w:val="%7."/>
+      <w:lvlJc w:val="left"/>
+      <w:pPr>
+        <w:tabs>
+          <w:tab w:val="num" w:pos="5040"/>
+        </w:tabs>
+        <w:ind w:left="5040" w:hanging="360"/>
+      </w:pPr>
+    </w:lvl>
+    <w:lvl w:ilvl="7" w:tentative="1">
+      <w:start w:val="1"/>
+      <w:numFmt w:val="decimal"/>
+      <w:lvlText w:val="%8."/>
+      <w:lvlJc w:val="left"/>
+      <w:pPr>
+        <w:tabs>
+          <w:tab w:val="num" w:pos="5760"/>
+        </w:tabs>
+        <w:ind w:left="5760" w:hanging="360"/>
+      </w:pPr>
+    </w:lvl>
+    <w:lvl w:ilvl="8" w:tentative="1">
+      <w:start w:val="1"/>
+      <w:numFmt w:val="decimal"/>
+      <w:lvlText w:val="%9."/>
+      <w:lvlJc w:val="left"/>
+      <w:pPr>
+        <w:tabs>
+          <w:tab w:val="num" w:pos="6480"/>
+        </w:tabs>
+        <w:ind w:left="6480" w:hanging="360"/>
+      </w:pPr>
+    </w:lvl>
+  </w:abstractNum>
+  <w:num w:numId="1">
+    <w:abstractNumId w:val="4"/>
+  </w:num>
+  <w:num w:numId="2">
+    <w:abstractNumId w:val="6"/>
+  </w:num>
+  <w:num w:numId="3">
+    <w:abstractNumId w:val="2"/>
+  </w:num>
+  <w:num w:numId="4">
+    <w:abstractNumId w:val="7"/>
+  </w:num>
+  <w:num w:numId="5">
+    <w:abstractNumId w:val="0"/>
+  </w:num>
+  <w:num w:numId="6">
+    <w:abstractNumId w:val="3"/>
+  </w:num>
+  <w:num w:numId="7">
+    <w:abstractNumId w:val="5"/>
+  </w:num>
+  <w:num w:numId="8">
+    <w:abstractNumId w:val="1"/>
+  </w:num>
+</w:numbering>
 </file>
 
 <file path=word/styles.xml><?xml version="1.0" encoding="utf-8"?>
@@ -1864,10 +5526,31 @@
       <w:szCs w:val="48"/>
     </w:rPr>
   </w:style>
+  <w:style w:type="paragraph" w:styleId="Heading2">
+    <w:name w:val="heading 2"/>
+    <w:basedOn w:val="Normal"/>
+    <w:next w:val="Normal"/>
+    <w:link w:val="Heading2Char"/>
+    <w:uiPriority w:val="9"/>
+    <w:unhideWhenUsed/>
+    <w:qFormat/>
+    <w:rsid w:val="008C2D9F"/>
+    <w:pPr>
+      <w:keepNext/>
+      <w:keepLines/>
+      <w:spacing w:before="40"/>
+      <w:outlineLvl w:val="1"/>
+    </w:pPr>
+    <w:rPr>
+      <w:rFonts w:asciiTheme="majorHAnsi" w:eastAsiaTheme="majorEastAsia" w:hAnsiTheme="majorHAnsi" w:cstheme="majorBidi"/>
+      <w:color w:val="2F5496" w:themeColor="accent1" w:themeShade="BF"/>
+      <w:sz w:val="26"/>
+      <w:szCs w:val="26"/>
+    </w:rPr>
+  </w:style>
   <w:style w:type="character" w:default="1" w:styleId="DefaultParagraphFont">
     <w:name w:val="Default Paragraph Font"/>
     <w:uiPriority w:val="1"/>
-    <w:semiHidden/>
     <w:unhideWhenUsed/>
   </w:style>
   <w:style w:type="table" w:default="1" w:styleId="TableNormal">
@@ -1895,7 +5578,6 @@
     <w:name w:val="Normal (Web)"/>
     <w:basedOn w:val="Normal"/>
     <w:uiPriority w:val="99"/>
-    <w:semiHidden/>
     <w:unhideWhenUsed/>
     <w:rsid w:val="00B12C71"/>
     <w:pPr>
@@ -1969,6 +5651,96 @@
     <w:link w:val="Header"/>
     <w:uiPriority w:val="99"/>
     <w:rsid w:val="00B2201D"/>
+  </w:style>
+  <w:style w:type="character" w:customStyle="1" w:styleId="Heading2Char">
+    <w:name w:val="Heading 2 Char"/>
+    <w:basedOn w:val="DefaultParagraphFont"/>
+    <w:link w:val="Heading2"/>
+    <w:uiPriority w:val="9"/>
+    <w:rsid w:val="008C2D9F"/>
+    <w:rPr>
+      <w:rFonts w:asciiTheme="majorHAnsi" w:eastAsiaTheme="majorEastAsia" w:hAnsiTheme="majorHAnsi" w:cstheme="majorBidi"/>
+      <w:color w:val="2F5496" w:themeColor="accent1" w:themeShade="BF"/>
+      <w:sz w:val="26"/>
+      <w:szCs w:val="26"/>
+    </w:rPr>
+  </w:style>
+  <w:style w:type="character" w:styleId="Hyperlink">
+    <w:name w:val="Hyperlink"/>
+    <w:basedOn w:val="DefaultParagraphFont"/>
+    <w:uiPriority w:val="99"/>
+    <w:unhideWhenUsed/>
+    <w:rsid w:val="008C2D9F"/>
+    <w:rPr>
+      <w:color w:val="0000FF"/>
+      <w:u w:val="single"/>
+    </w:rPr>
+  </w:style>
+  <w:style w:type="character" w:styleId="Strong">
+    <w:name w:val="Strong"/>
+    <w:basedOn w:val="DefaultParagraphFont"/>
+    <w:uiPriority w:val="22"/>
+    <w:qFormat/>
+    <w:rsid w:val="008C2D9F"/>
+    <w:rPr>
+      <w:b/>
+      <w:bCs/>
+    </w:rPr>
+  </w:style>
+  <w:style w:type="character" w:styleId="FollowedHyperlink">
+    <w:name w:val="FollowedHyperlink"/>
+    <w:basedOn w:val="DefaultParagraphFont"/>
+    <w:uiPriority w:val="99"/>
+    <w:semiHidden/>
+    <w:unhideWhenUsed/>
+    <w:rsid w:val="00371819"/>
+    <w:rPr>
+      <w:color w:val="954F72" w:themeColor="followedHyperlink"/>
+      <w:u w:val="single"/>
+    </w:rPr>
+  </w:style>
+  <w:style w:type="character" w:styleId="UnresolvedMention">
+    <w:name w:val="Unresolved Mention"/>
+    <w:basedOn w:val="DefaultParagraphFont"/>
+    <w:uiPriority w:val="99"/>
+    <w:semiHidden/>
+    <w:unhideWhenUsed/>
+    <w:rsid w:val="00C3634E"/>
+    <w:rPr>
+      <w:color w:val="605E5C"/>
+      <w:shd w:val="clear" w:color="auto" w:fill="E1DFDD"/>
+    </w:rPr>
+  </w:style>
+  <w:style w:type="character" w:customStyle="1" w:styleId="rt-reading-time">
+    <w:name w:val="rt-reading-time"/>
+    <w:basedOn w:val="DefaultParagraphFont"/>
+    <w:rsid w:val="00C3634E"/>
+  </w:style>
+  <w:style w:type="character" w:customStyle="1" w:styleId="rt-label">
+    <w:name w:val="rt-label"/>
+    <w:basedOn w:val="DefaultParagraphFont"/>
+    <w:rsid w:val="00C3634E"/>
+  </w:style>
+  <w:style w:type="character" w:customStyle="1" w:styleId="rt-time">
+    <w:name w:val="rt-time"/>
+    <w:basedOn w:val="DefaultParagraphFont"/>
+    <w:rsid w:val="00C3634E"/>
+  </w:style>
+  <w:style w:type="character" w:styleId="Emphasis">
+    <w:name w:val="Emphasis"/>
+    <w:basedOn w:val="DefaultParagraphFont"/>
+    <w:uiPriority w:val="20"/>
+    <w:qFormat/>
+    <w:rsid w:val="00C3634E"/>
+    <w:rPr>
+      <w:i/>
+      <w:iCs/>
+    </w:rPr>
+  </w:style>
+  <w:style w:type="character" w:customStyle="1" w:styleId="hs-cta-node">
+    <w:name w:val="hs-cta-node"/>
+    <w:basedOn w:val="DefaultParagraphFont"/>
+    <w:rsid w:val="00C3634E"/>
   </w:style>
 </w:styles>
 </file>

</xml_diff>